<commit_message>
doc: add modifications and development server
</commit_message>
<xml_diff>
--- a/doc/koral_webview.docx
+++ b/doc/koral_webview.docx
@@ -8,8 +8,9 @@
       </w:pPr>
       <w:r>
         <w:rPr>
-          <w:rStyle w:val="Aucun A"/>
-          <w:rtl w:val="0"/>
+          <w:rStyle w:val="Aucun"/>
+          <w:rtl w:val="0"/>
+          <w:lang w:val="fr-FR"/>
         </w:rPr>
         <w:t>CoMote-Koral, WebViews</w:t>
       </w:r>
@@ -21,58 +22,106 @@
     </w:p>
     <w:p>
       <w:pPr>
+        <w:pStyle w:val="Corps A"/>
+      </w:pPr>
+      <w:r>
+        <w:rPr>
+          <w:rStyle w:val="Aucun"/>
+          <w:rtl w:val="0"/>
+          <w:lang w:val="fr-FR"/>
+        </w:rPr>
+        <w:t>Toutes les sources sont dans le d</w:t>
+      </w:r>
+      <w:r>
+        <w:rPr>
+          <w:rStyle w:val="Aucun"/>
+          <w:rtl w:val="0"/>
+          <w:lang w:val="fr-FR"/>
+        </w:rPr>
+        <w:t>é</w:t>
+      </w:r>
+      <w:r>
+        <w:rPr>
+          <w:rStyle w:val="Aucun"/>
+          <w:rtl w:val="0"/>
+          <w:lang w:val="fr-FR"/>
+        </w:rPr>
+        <w:t>p</w:t>
+      </w:r>
+      <w:r>
+        <w:rPr>
+          <w:rStyle w:val="Aucun"/>
+          <w:rtl w:val="0"/>
+          <w:lang w:val="fr-FR"/>
+        </w:rPr>
+        <w:t>ô</w:t>
+      </w:r>
+      <w:r>
+        <w:rPr>
+          <w:rStyle w:val="Aucun"/>
+          <w:rtl w:val="0"/>
+          <w:lang w:val="fr-FR"/>
+        </w:rPr>
+        <w:t>t `</w:t>
+      </w:r>
+      <w:r>
+        <w:rPr>
+          <w:rStyle w:val="Hyperlink.0"/>
+        </w:rPr>
+        <w:fldChar w:fldCharType="begin" w:fldLock="0"/>
+      </w:r>
+      <w:r>
+        <w:rPr>
+          <w:rStyle w:val="Hyperlink.0"/>
+        </w:rPr>
+        <w:instrText xml:space="preserve"> HYPERLINK "https://github.com/ircam-ismm/comote-koral/"</w:instrText>
+      </w:r>
+      <w:r>
+        <w:rPr>
+          <w:rStyle w:val="Hyperlink.0"/>
+        </w:rPr>
+        <w:fldChar w:fldCharType="separate" w:fldLock="0"/>
+      </w:r>
+      <w:r>
+        <w:rPr>
+          <w:rStyle w:val="Hyperlink.0"/>
+          <w:rtl w:val="0"/>
+        </w:rPr>
+        <w:t>https://github.com/ircam-ismm/comote-koral/</w:t>
+      </w:r>
+      <w:r>
+        <w:rPr/>
+        <w:fldChar w:fldCharType="end" w:fldLock="0"/>
+      </w:r>
+      <w:r>
+        <w:rPr>
+          <w:rStyle w:val="Aucun"/>
+          <w:rtl w:val="0"/>
+          <w:lang w:val="fr-FR"/>
+        </w:rPr>
+        <w:t xml:space="preserve">`, dans le dossier `koral-server-src`. Les changements sont </w:t>
+      </w:r>
+      <w:r>
+        <w:rPr>
+          <w:rStyle w:val="Aucun"/>
+          <w:rtl w:val="0"/>
+          <w:lang w:val="fr-FR"/>
+        </w:rPr>
+        <w:t xml:space="preserve">à </w:t>
+      </w:r>
+      <w:r>
+        <w:rPr>
+          <w:rStyle w:val="Aucun"/>
+          <w:rtl w:val="0"/>
+          <w:lang w:val="fr-FR"/>
+        </w:rPr>
+        <w:t>faire dans ce dossier de sources et pas dans le dossier de build (`koral-server`)</w:t>
+      </w:r>
+    </w:p>
+    <w:p>
+      <w:pPr>
         <w:pStyle w:val="code"/>
       </w:pPr>
-      <w:r>
-        <w:rPr>
-          <w:rStyle w:val="Aucun"/>
-          <w:rFonts w:cs="Arial Unicode MS" w:eastAsia="Arial Unicode MS"/>
-          <w:rtl w:val="0"/>
-          <w:lang w:val="fr-FR"/>
-        </w:rPr>
-        <w:t>Toutes les sources sont dans le d</w:t>
-      </w:r>
-      <w:r>
-        <w:rPr>
-          <w:rStyle w:val="Aucun"/>
-          <w:rFonts w:cs="Arial Unicode MS" w:eastAsia="Arial Unicode MS" w:hint="default"/>
-          <w:rtl w:val="0"/>
-          <w:lang w:val="fr-FR"/>
-        </w:rPr>
-        <w:t>é</w:t>
-      </w:r>
-      <w:r>
-        <w:rPr>
-          <w:rStyle w:val="Aucun"/>
-          <w:rFonts w:cs="Arial Unicode MS" w:eastAsia="Arial Unicode MS"/>
-          <w:rtl w:val="0"/>
-          <w:lang w:val="fr-FR"/>
-        </w:rPr>
-        <w:t>p</w:t>
-      </w:r>
-      <w:r>
-        <w:rPr>
-          <w:rStyle w:val="Aucun"/>
-          <w:rFonts w:cs="Arial Unicode MS" w:eastAsia="Arial Unicode MS" w:hint="default"/>
-          <w:rtl w:val="0"/>
-          <w:lang w:val="fr-FR"/>
-        </w:rPr>
-        <w:t>ô</w:t>
-      </w:r>
-      <w:r>
-        <w:rPr>
-          <w:rStyle w:val="Aucun"/>
-          <w:rFonts w:cs="Arial Unicode MS" w:eastAsia="Arial Unicode MS"/>
-          <w:rtl w:val="0"/>
-          <w:lang w:val="fr-FR"/>
-        </w:rPr>
-        <w:t>t `comote-koral`, dans le dossier `koral-server-src`.</w:t>
-      </w:r>
-    </w:p>
-    <w:p>
-      <w:pPr>
-        <w:pStyle w:val="code"/>
-      </w:pPr>
     </w:p>
     <w:p>
       <w:pPr>
@@ -80,14 +129,15 @@
       </w:pPr>
       <w:r>
         <w:rPr>
-          <w:rStyle w:val="Aucun A"/>
-          <w:rtl w:val="0"/>
+          <w:rStyle w:val="Aucun"/>
+          <w:rtl w:val="0"/>
+          <w:lang w:val="fr-FR"/>
         </w:rPr>
         <w:t>Layout</w:t>
       </w:r>
       <w:r>
         <w:rPr>
-          <w:rStyle w:val="Aucun A"/>
+          <w:rStyle w:val="Aucun"/>
         </w:rPr>
         <mc:AlternateContent>
           <mc:Choice Requires="wpg">
@@ -95,12 +145,12 @@
               <wp:anchor distT="152400" distB="152400" distL="152400" distR="152400" simplePos="0" relativeHeight="251659264" behindDoc="0" locked="0" layoutInCell="1" allowOverlap="1">
                 <wp:simplePos x="0" y="0"/>
                 <wp:positionH relativeFrom="page">
-                  <wp:posOffset>720090</wp:posOffset>
+                  <wp:posOffset>720089</wp:posOffset>
                 </wp:positionH>
                 <wp:positionV relativeFrom="line">
                   <wp:posOffset>391160</wp:posOffset>
                 </wp:positionV>
-                <wp:extent cx="6577103" cy="6120059"/>
+                <wp:extent cx="6577109" cy="6120066"/>
                 <wp:effectExtent l="0" t="0" r="0" b="0"/>
                 <wp:wrapTopAndBottom distT="152400" distB="152400"/>
                 <wp:docPr id="1073741835" name="officeArt object" descr="Grouper"/>
@@ -112,9 +162,9 @@
                       <wpg:grpSpPr>
                         <a:xfrm>
                           <a:off x="0" y="0"/>
-                          <a:ext cx="6577103" cy="6120059"/>
-                          <a:chOff x="0" y="0"/>
-                          <a:chExt cx="6577102" cy="6120058"/>
+                          <a:ext cx="6577109" cy="6120066"/>
+                          <a:chOff x="-1" y="0"/>
+                          <a:chExt cx="6577108" cy="6120065"/>
                         </a:xfrm>
                       </wpg:grpSpPr>
                       <pic:pic xmlns:pic="http://schemas.openxmlformats.org/drawingml/2006/picture">
@@ -134,8 +184,8 @@
                         </pic:blipFill>
                         <pic:spPr>
                           <a:xfrm>
-                            <a:off x="-1" y="-1"/>
-                            <a:ext cx="2754028" cy="6120060"/>
+                            <a:off x="-2" y="-1"/>
+                            <a:ext cx="2754034" cy="6120066"/>
                           </a:xfrm>
                           <a:prstGeom prst="rect">
                             <a:avLst/>
@@ -152,8 +202,8 @@
                         <wps:cNvSpPr/>
                         <wps:spPr>
                           <a:xfrm>
-                            <a:off x="156372" y="935593"/>
-                            <a:ext cx="2441282" cy="1137128"/>
+                            <a:off x="156372" y="935594"/>
+                            <a:ext cx="2441284" cy="1137131"/>
                           </a:xfrm>
                           <a:prstGeom prst="rect">
                             <a:avLst/>
@@ -175,8 +225,8 @@
                         <wps:cNvSpPr/>
                         <wps:spPr>
                           <a:xfrm>
-                            <a:off x="156372" y="4938479"/>
-                            <a:ext cx="2441282" cy="559755"/>
+                            <a:off x="156372" y="4938480"/>
+                            <a:ext cx="2441284" cy="559758"/>
                           </a:xfrm>
                           <a:prstGeom prst="rect">
                             <a:avLst/>
@@ -198,8 +248,8 @@
                         <wps:cNvSpPr/>
                         <wps:spPr>
                           <a:xfrm flipH="1">
-                            <a:off x="2604002" y="1549876"/>
-                            <a:ext cx="721902" cy="2"/>
+                            <a:off x="2604004" y="1549877"/>
+                            <a:ext cx="721905" cy="5"/>
                           </a:xfrm>
                           <a:prstGeom prst="line">
                             <a:avLst/>
@@ -222,8 +272,8 @@
                         <wps:cNvSpPr txBox="1"/>
                         <wps:spPr>
                           <a:xfrm>
-                            <a:off x="3402101" y="1401166"/>
-                            <a:ext cx="3175002" cy="297421"/>
+                            <a:off x="3402103" y="1401167"/>
+                            <a:ext cx="3175005" cy="297424"/>
                           </a:xfrm>
                           <a:prstGeom prst="rect">
                             <a:avLst/>
@@ -239,12 +289,13 @@
                           <w:txbxContent>
                             <w:p>
                               <w:pPr>
-                                <w:pStyle w:val="Corps A"/>
+                                <w:pStyle w:val="Corps A A"/>
                               </w:pPr>
                               <w:r>
                                 <w:rPr>
-                                  <w:rStyle w:val="Aucun A"/>
+                                  <w:rStyle w:val="Aucun"/>
                                   <w:rtl w:val="0"/>
+                                  <w:lang w:val="fr-FR"/>
                                 </w:rPr>
                                 <w:t>&lt;koral-header&gt;</w:t>
                               </w:r>
@@ -260,8 +311,8 @@
                         <wps:cNvSpPr/>
                         <wps:spPr>
                           <a:xfrm flipH="1">
-                            <a:off x="2604002" y="5218356"/>
-                            <a:ext cx="721902" cy="2"/>
+                            <a:off x="2604004" y="5218357"/>
+                            <a:ext cx="721905" cy="5"/>
                           </a:xfrm>
                           <a:prstGeom prst="line">
                             <a:avLst/>
@@ -284,8 +335,8 @@
                         <wps:cNvSpPr txBox="1"/>
                         <wps:spPr>
                           <a:xfrm>
-                            <a:off x="3364001" y="5082346"/>
-                            <a:ext cx="3175002" cy="297421"/>
+                            <a:off x="3364003" y="5082347"/>
+                            <a:ext cx="3175005" cy="297424"/>
                           </a:xfrm>
                           <a:prstGeom prst="rect">
                             <a:avLst/>
@@ -301,12 +352,13 @@
                           <w:txbxContent>
                             <w:p>
                               <w:pPr>
-                                <w:pStyle w:val="Corps A"/>
+                                <w:pStyle w:val="Corps A A"/>
                               </w:pPr>
                               <w:r>
                                 <w:rPr>
-                                  <w:rStyle w:val="Aucun A"/>
+                                  <w:rStyle w:val="Aucun"/>
                                   <w:rtl w:val="0"/>
+                                  <w:lang w:val="fr-FR"/>
                                 </w:rPr>
                                 <w:t>&lt;koral-footer&gt;</w:t>
                               </w:r>
@@ -322,8 +374,8 @@
                         <wps:cNvSpPr/>
                         <wps:spPr>
                           <a:xfrm>
-                            <a:off x="156372" y="2110819"/>
-                            <a:ext cx="2441282" cy="2789563"/>
+                            <a:off x="156372" y="2110820"/>
+                            <a:ext cx="2441284" cy="2789566"/>
                           </a:xfrm>
                           <a:prstGeom prst="rect">
                             <a:avLst/>
@@ -345,8 +397,8 @@
                         <wps:cNvSpPr/>
                         <wps:spPr>
                           <a:xfrm flipH="1">
-                            <a:off x="2604001" y="3166708"/>
-                            <a:ext cx="721902" cy="2"/>
+                            <a:off x="2604003" y="3166709"/>
+                            <a:ext cx="721905" cy="5"/>
                           </a:xfrm>
                           <a:prstGeom prst="line">
                             <a:avLst/>
@@ -369,8 +421,8 @@
                         <wps:cNvSpPr txBox="1"/>
                         <wps:spPr>
                           <a:xfrm>
-                            <a:off x="3399562" y="3017998"/>
-                            <a:ext cx="3175002" cy="297421"/>
+                            <a:off x="3399564" y="3017999"/>
+                            <a:ext cx="3175005" cy="297424"/>
                           </a:xfrm>
                           <a:prstGeom prst="rect">
                             <a:avLst/>
@@ -386,12 +438,13 @@
                           <w:txbxContent>
                             <w:p>
                               <w:pPr>
-                                <w:pStyle w:val="Corps A"/>
+                                <w:pStyle w:val="Corps A A"/>
                               </w:pPr>
                               <w:r>
                                 <w:rPr>
-                                  <w:rStyle w:val="Aucun A"/>
+                                  <w:rStyle w:val="Aucun"/>
                                   <w:rtl w:val="0"/>
+                                  <w:lang w:val="fr-FR"/>
                                 </w:rPr>
                                 <w:t>placeholder for instruments</w:t>
                               </w:r>
@@ -410,36 +463,37 @@
           </mc:Choice>
           <mc:Fallback>
             <w:pict>
-              <v:group id="_x0000_s1026" style="visibility:visible;position:absolute;margin-left:56.7pt;margin-top:30.8pt;width:517.9pt;height:481.9pt;z-index:251659264;mso-position-horizontal:absolute;mso-position-horizontal-relative:page;mso-position-vertical:absolute;mso-position-vertical-relative:line;mso-wrap-distance-left:12.0pt;mso-wrap-distance-top:12.0pt;mso-wrap-distance-right:12.0pt;mso-wrap-distance-bottom:12.0pt;" coordorigin="0,0" coordsize="6577102,6120058">
+              <v:group id="_x0000_s1026" style="visibility:visible;position:absolute;margin-left:56.7pt;margin-top:30.8pt;width:517.9pt;height:481.9pt;z-index:251659264;mso-position-horizontal:absolute;mso-position-horizontal-relative:page;mso-position-vertical:absolute;mso-position-vertical-relative:line;mso-wrap-distance-left:12.0pt;mso-wrap-distance-top:12.0pt;mso-wrap-distance-right:12.0pt;mso-wrap-distance-bottom:12.0pt;" coordorigin="-1,-1" coordsize="6577109,6120066">
                 <w10:wrap type="topAndBottom" side="bothSides" anchorx="page"/>
-                <v:shape id="_x0000_s1027" type="#_x0000_t75" style="position:absolute;left:0;top:0;width:2754026;height:6120058;">
+                <v:shape id="_x0000_s1027" type="#_x0000_t75" style="position:absolute;left:-1;top:-1;width:2754032;height:6120066;">
                   <v:imagedata r:id="rId4" o:title="image1.png"/>
                 </v:shape>
-                <v:rect id="_x0000_s1028" style="position:absolute;left:156373;top:935593;width:2441280;height:1137127;">
+                <v:rect id="_x0000_s1028" style="position:absolute;left:156373;top:935594;width:2441283;height:1137130;">
                   <v:fill on="f"/>
                   <v:stroke filltype="solid" color="#B51600" opacity="100.0%" weight="3.0pt" dashstyle="solid" endcap="flat" miterlimit="400.0%" joinstyle="miter" linestyle="single" startarrow="none" startarrowwidth="medium" startarrowlength="medium" endarrow="none" endarrowwidth="medium" endarrowlength="medium"/>
                 </v:rect>
-                <v:rect id="_x0000_s1029" style="position:absolute;left:156373;top:4938480;width:2441280;height:559754;">
+                <v:rect id="_x0000_s1029" style="position:absolute;left:156373;top:4938481;width:2441283;height:559757;">
                   <v:fill on="f"/>
                   <v:stroke filltype="solid" color="#B51600" opacity="100.0%" weight="3.0pt" dashstyle="solid" endcap="flat" miterlimit="400.0%" joinstyle="miter" linestyle="single" startarrow="none" startarrowwidth="medium" startarrowlength="medium" endarrow="none" endarrowwidth="medium" endarrowlength="medium"/>
                 </v:rect>
-                <v:line id="_x0000_s1030" style="position:absolute;left:2604002;top:1549876;width:721901;height:1;flip:x;">
+                <v:line id="_x0000_s1030" style="position:absolute;left:2604005;top:1549877;width:721904;height:4;flip:x;">
                   <v:fill on="f"/>
                   <v:stroke filltype="solid" color="#B51600" opacity="100.0%" weight="4.0pt" dashstyle="solid" endcap="flat" miterlimit="400.0%" joinstyle="miter" linestyle="single" startarrow="none" startarrowwidth="medium" startarrowlength="medium" endarrow="block" endarrowwidth="medium" endarrowlength="medium"/>
                 </v:line>
-                <v:shape id="_x0000_s1031" type="#_x0000_t202" style="position:absolute;left:3402101;top:1401166;width:3175001;height:297420;">
+                <v:shape id="_x0000_s1031" type="#_x0000_t202" style="position:absolute;left:3402104;top:1401167;width:3175004;height:297423;">
                   <v:fill on="f"/>
                   <v:stroke on="f" weight="1.0pt" dashstyle="solid" endcap="flat" miterlimit="400.0%" joinstyle="miter" linestyle="single" startarrow="none" startarrowwidth="medium" startarrowlength="medium" endarrow="none" endarrowwidth="medium" endarrowlength="medium"/>
                   <v:textbox>
                     <w:txbxContent>
                       <w:p>
                         <w:pPr>
-                          <w:pStyle w:val="Corps A"/>
+                          <w:pStyle w:val="Corps A A"/>
                         </w:pPr>
                         <w:r>
                           <w:rPr>
-                            <w:rStyle w:val="Aucun A"/>
+                            <w:rStyle w:val="Aucun"/>
                             <w:rtl w:val="0"/>
+                            <w:lang w:val="fr-FR"/>
                           </w:rPr>
                           <w:t>&lt;koral-header&gt;</w:t>
                         </w:r>
@@ -447,23 +501,24 @@
                     </w:txbxContent>
                   </v:textbox>
                 </v:shape>
-                <v:line id="_x0000_s1032" style="position:absolute;left:2604002;top:5218357;width:721901;height:1;flip:x;">
+                <v:line id="_x0000_s1032" style="position:absolute;left:2604005;top:5218358;width:721904;height:4;flip:x;">
                   <v:fill on="f"/>
                   <v:stroke filltype="solid" color="#B51600" opacity="100.0%" weight="4.0pt" dashstyle="solid" endcap="flat" miterlimit="400.0%" joinstyle="miter" linestyle="single" startarrow="none" startarrowwidth="medium" startarrowlength="medium" endarrow="block" endarrowwidth="medium" endarrowlength="medium"/>
                 </v:line>
-                <v:shape id="_x0000_s1033" type="#_x0000_t202" style="position:absolute;left:3364001;top:5082347;width:3175001;height:297420;">
+                <v:shape id="_x0000_s1033" type="#_x0000_t202" style="position:absolute;left:3364004;top:5082348;width:3175004;height:297423;">
                   <v:fill on="f"/>
                   <v:stroke on="f" weight="1.0pt" dashstyle="solid" endcap="flat" miterlimit="400.0%" joinstyle="miter" linestyle="single" startarrow="none" startarrowwidth="medium" startarrowlength="medium" endarrow="none" endarrowwidth="medium" endarrowlength="medium"/>
                   <v:textbox>
                     <w:txbxContent>
                       <w:p>
                         <w:pPr>
-                          <w:pStyle w:val="Corps A"/>
+                          <w:pStyle w:val="Corps A A"/>
                         </w:pPr>
                         <w:r>
                           <w:rPr>
-                            <w:rStyle w:val="Aucun A"/>
+                            <w:rStyle w:val="Aucun"/>
                             <w:rtl w:val="0"/>
+                            <w:lang w:val="fr-FR"/>
                           </w:rPr>
                           <w:t>&lt;koral-footer&gt;</w:t>
                         </w:r>
@@ -471,27 +526,28 @@
                     </w:txbxContent>
                   </v:textbox>
                 </v:shape>
-                <v:rect id="_x0000_s1034" style="position:absolute;left:156373;top:2110819;width:2441280;height:2789562;">
+                <v:rect id="_x0000_s1034" style="position:absolute;left:156373;top:2110820;width:2441283;height:2789565;">
                   <v:fill on="f"/>
                   <v:stroke filltype="solid" color="#F27100" opacity="100.0%" weight="3.0pt" dashstyle="solid" endcap="flat" miterlimit="400.0%" joinstyle="miter" linestyle="single" startarrow="none" startarrowwidth="medium" startarrowlength="medium" endarrow="none" endarrowwidth="medium" endarrowlength="medium"/>
                 </v:rect>
-                <v:line id="_x0000_s1035" style="position:absolute;left:2604001;top:3166709;width:721901;height:1;flip:x;">
+                <v:line id="_x0000_s1035" style="position:absolute;left:2604004;top:3166709;width:721904;height:4;flip:x;">
                   <v:fill on="f"/>
                   <v:stroke filltype="solid" color="#F27100" opacity="100.0%" weight="4.0pt" dashstyle="solid" endcap="flat" miterlimit="400.0%" joinstyle="miter" linestyle="single" startarrow="none" startarrowwidth="medium" startarrowlength="medium" endarrow="block" endarrowwidth="medium" endarrowlength="medium"/>
                 </v:line>
-                <v:shape id="_x0000_s1036" type="#_x0000_t202" style="position:absolute;left:3399562;top:3017999;width:3175001;height:297420;">
+                <v:shape id="_x0000_s1036" type="#_x0000_t202" style="position:absolute;left:3399565;top:3017999;width:3175004;height:297423;">
                   <v:fill on="f"/>
                   <v:stroke on="f" weight="1.0pt" dashstyle="solid" endcap="flat" miterlimit="400.0%" joinstyle="miter" linestyle="single" startarrow="none" startarrowwidth="medium" startarrowlength="medium" endarrow="none" endarrowwidth="medium" endarrowlength="medium"/>
                   <v:textbox>
                     <w:txbxContent>
                       <w:p>
                         <w:pPr>
-                          <w:pStyle w:val="Corps A"/>
+                          <w:pStyle w:val="Corps A A"/>
                         </w:pPr>
                         <w:r>
                           <w:rPr>
-                            <w:rStyle w:val="Aucun A"/>
+                            <w:rStyle w:val="Aucun"/>
                             <w:rtl w:val="0"/>
+                            <w:lang w:val="fr-FR"/>
                           </w:rPr>
                           <w:t>placeholder for instruments</w:t>
                         </w:r>
@@ -512,12 +568,11 @@
     </w:p>
     <w:p>
       <w:pPr>
-        <w:pStyle w:val="code"/>
-      </w:pPr>
-      <w:r>
-        <w:rPr>
-          <w:rStyle w:val="Aucun"/>
-          <w:rFonts w:cs="Arial Unicode MS" w:eastAsia="Arial Unicode MS"/>
+        <w:pStyle w:val="Corps A"/>
+      </w:pPr>
+      <w:r>
+        <w:rPr>
+          <w:rStyle w:val="Aucun A"/>
           <w:rtl w:val="0"/>
           <w:lang w:val="fr-FR"/>
         </w:rPr>
@@ -525,8 +580,7 @@
       </w:r>
       <w:r>
         <w:rPr>
-          <w:rStyle w:val="Aucun"/>
-          <w:rFonts w:cs="Arial Unicode MS" w:eastAsia="Arial Unicode MS" w:hint="default"/>
+          <w:rStyle w:val="Aucun A"/>
           <w:rtl w:val="0"/>
           <w:lang w:val="fr-FR"/>
         </w:rPr>
@@ -534,8 +588,7 @@
       </w:r>
       <w:r>
         <w:rPr>
-          <w:rStyle w:val="Aucun"/>
-          <w:rFonts w:cs="Arial Unicode MS" w:eastAsia="Arial Unicode MS"/>
+          <w:rStyle w:val="Aucun A"/>
           <w:rtl w:val="0"/>
           <w:lang w:val="fr-FR"/>
         </w:rPr>
@@ -544,7 +597,6 @@
       <w:r>
         <w:rPr>
           <w:rStyle w:val="Aucun"/>
-          <w:rFonts w:cs="Arial Unicode MS" w:eastAsia="Arial Unicode MS"/>
           <w:rtl w:val="0"/>
           <w:lang w:val="en-US"/>
         </w:rPr>
@@ -552,8 +604,7 @@
       </w:r>
       <w:r>
         <w:rPr>
-          <w:rStyle w:val="Aucun"/>
-          <w:rFonts w:cs="Arial Unicode MS" w:eastAsia="Arial Unicode MS"/>
+          <w:rStyle w:val="Aucun A"/>
           <w:rtl w:val="0"/>
           <w:lang w:val="fr-FR"/>
         </w:rPr>
@@ -561,8 +612,7 @@
       </w:r>
       <w:r>
         <w:rPr>
-          <w:rStyle w:val="Aucun"/>
-          <w:rFonts w:cs="Arial Unicode MS" w:eastAsia="Arial Unicode MS" w:hint="default"/>
+          <w:rStyle w:val="Aucun A"/>
           <w:rtl w:val="0"/>
           <w:lang w:val="fr-FR"/>
         </w:rPr>
@@ -570,8 +620,7 @@
       </w:r>
       <w:r>
         <w:rPr>
-          <w:rStyle w:val="Aucun"/>
-          <w:rFonts w:cs="Arial Unicode MS" w:eastAsia="Arial Unicode MS"/>
+          <w:rStyle w:val="Aucun A"/>
           <w:rtl w:val="0"/>
           <w:lang w:val="fr-FR"/>
         </w:rPr>
@@ -580,12 +629,11 @@
     </w:p>
     <w:p>
       <w:pPr>
-        <w:pStyle w:val="code"/>
-      </w:pPr>
-      <w:r>
-        <w:rPr>
-          <w:rStyle w:val="Aucun"/>
-          <w:rFonts w:cs="Arial Unicode MS" w:eastAsia="Arial Unicode MS"/>
+        <w:pStyle w:val="Corps A"/>
+      </w:pPr>
+      <w:r>
+        <w:rPr>
+          <w:rStyle w:val="Aucun"/>
           <w:rtl w:val="0"/>
           <w:lang w:val="fr-FR"/>
         </w:rPr>
@@ -594,7 +642,6 @@
       <w:r>
         <w:rPr>
           <w:rStyle w:val="Aucun"/>
-          <w:rFonts w:cs="Arial Unicode MS" w:eastAsia="Arial Unicode MS" w:hint="default"/>
           <w:rtl w:val="0"/>
           <w:lang w:val="fr-FR"/>
         </w:rPr>
@@ -603,7 +650,6 @@
       <w:r>
         <w:rPr>
           <w:rStyle w:val="Aucun"/>
-          <w:rFonts w:cs="Arial Unicode MS" w:eastAsia="Arial Unicode MS"/>
           <w:rtl w:val="0"/>
           <w:lang w:val="fr-FR"/>
         </w:rPr>
@@ -612,7 +658,6 @@
       <w:r>
         <w:rPr>
           <w:rStyle w:val="Aucun"/>
-          <w:rFonts w:cs="Arial Unicode MS" w:eastAsia="Arial Unicode MS" w:hint="default"/>
           <w:rtl w:val="0"/>
           <w:lang w:val="fr-FR"/>
         </w:rPr>
@@ -621,7 +666,6 @@
       <w:r>
         <w:rPr>
           <w:rStyle w:val="Aucun"/>
-          <w:rFonts w:cs="Arial Unicode MS" w:eastAsia="Arial Unicode MS"/>
           <w:rtl w:val="0"/>
           <w:lang w:val="fr-FR"/>
         </w:rPr>
@@ -630,7 +674,6 @@
       <w:r>
         <w:rPr>
           <w:rStyle w:val="Aucun"/>
-          <w:rFonts w:cs="Arial Unicode MS" w:eastAsia="Arial Unicode MS" w:hint="default"/>
           <w:rtl w:val="0"/>
           <w:lang w:val="fr-FR"/>
         </w:rPr>
@@ -639,7 +682,6 @@
       <w:r>
         <w:rPr>
           <w:rStyle w:val="Aucun"/>
-          <w:rFonts w:cs="Arial Unicode MS" w:eastAsia="Arial Unicode MS"/>
           <w:rtl w:val="0"/>
           <w:lang w:val="fr-FR"/>
         </w:rPr>
@@ -648,7 +690,6 @@
       <w:r>
         <w:rPr>
           <w:rStyle w:val="Aucun"/>
-          <w:rFonts w:cs="Arial Unicode MS" w:eastAsia="Arial Unicode MS" w:hint="default"/>
           <w:rtl w:val="0"/>
           <w:lang w:val="fr-FR"/>
         </w:rPr>
@@ -657,7 +698,6 @@
       <w:r>
         <w:rPr>
           <w:rStyle w:val="Aucun"/>
-          <w:rFonts w:cs="Arial Unicode MS" w:eastAsia="Arial Unicode MS"/>
           <w:rtl w:val="0"/>
           <w:lang w:val="fr-FR"/>
         </w:rPr>
@@ -666,17 +706,16 @@
     </w:p>
     <w:p>
       <w:pPr>
-        <w:pStyle w:val="code"/>
-      </w:pPr>
-    </w:p>
-    <w:p>
-      <w:pPr>
-        <w:pStyle w:val="code"/>
-      </w:pPr>
-      <w:r>
-        <w:rPr>
-          <w:rStyle w:val="Aucun"/>
-          <w:rFonts w:cs="Arial Unicode MS" w:eastAsia="Arial Unicode MS"/>
+        <w:pStyle w:val="Corps A"/>
+      </w:pPr>
+    </w:p>
+    <w:p>
+      <w:pPr>
+        <w:pStyle w:val="Corps A"/>
+      </w:pPr>
+      <w:r>
+        <w:rPr>
+          <w:rStyle w:val="Aucun A"/>
           <w:rtl w:val="0"/>
           <w:lang w:val="fr-FR"/>
         </w:rPr>
@@ -684,8 +723,7 @@
       </w:r>
       <w:r>
         <w:rPr>
-          <w:rStyle w:val="Aucun"/>
-          <w:rFonts w:cs="Arial Unicode MS" w:eastAsia="Arial Unicode MS" w:hint="default"/>
+          <w:rStyle w:val="Aucun A"/>
           <w:rtl w:val="0"/>
           <w:lang w:val="fr-FR"/>
         </w:rPr>
@@ -693,53 +731,40 @@
       </w:r>
       <w:r>
         <w:rPr>
-          <w:rStyle w:val="Aucun"/>
-          <w:rFonts w:cs="Arial Unicode MS" w:eastAsia="Arial Unicode MS"/>
-          <w:rtl w:val="0"/>
-          <w:lang w:val="fr-FR"/>
-        </w:rPr>
-        <w:t>finis comm</w:t>
-      </w:r>
-      <w:r>
-        <w:rPr>
-          <w:rStyle w:val="Aucun"/>
-          <w:rFonts w:cs="Arial Unicode MS" w:eastAsia="Arial Unicode MS"/>
-          <w:rtl w:val="0"/>
-          <w:lang w:val="fr-FR"/>
-        </w:rPr>
-        <w:t>e</w:t>
-      </w:r>
-      <w:r>
-        <w:rPr>
-          <w:rStyle w:val="Aucun"/>
-          <w:rFonts w:cs="Arial Unicode MS" w:eastAsia="Arial Unicode MS"/>
-          <w:rtl w:val="0"/>
-          <w:lang w:val="fr-FR"/>
-        </w:rPr>
-        <w:t xml:space="preserve"> WebComponent standards, cf. </w:t>
-      </w:r>
-      <w:r>
-        <w:rPr>
-          <w:rStyle w:val="Hyperlink.0"/>
+          <w:rStyle w:val="Aucun A"/>
+          <w:rtl w:val="0"/>
+          <w:lang w:val="fr-FR"/>
+        </w:rPr>
+        <w:t xml:space="preserve">finis comme WebComponent standards, cf. </w:t>
+      </w:r>
+      <w:r>
+        <w:rPr>
+          <w:rStyle w:val="Hyperlink.1"/>
+          <w:u w:val="single"/>
+          <w:lang w:val="en-US"/>
         </w:rPr>
         <w:fldChar w:fldCharType="begin" w:fldLock="0"/>
       </w:r>
       <w:r>
         <w:rPr>
-          <w:rStyle w:val="Hyperlink.0"/>
+          <w:rStyle w:val="Hyperlink.1"/>
+          <w:u w:val="single"/>
+          <w:lang w:val="en-US"/>
         </w:rPr>
         <w:instrText xml:space="preserve"> HYPERLINK "https://developer.mozilla.org/en-US/docs/Web/API/Web_components"</w:instrText>
       </w:r>
       <w:r>
         <w:rPr>
-          <w:rStyle w:val="Hyperlink.0"/>
+          <w:rStyle w:val="Hyperlink.1"/>
+          <w:u w:val="single"/>
+          <w:lang w:val="en-US"/>
         </w:rPr>
         <w:fldChar w:fldCharType="separate" w:fldLock="0"/>
       </w:r>
       <w:r>
         <w:rPr>
-          <w:rStyle w:val="Hyperlink.0"/>
-          <w:rFonts w:cs="Arial Unicode MS" w:eastAsia="Arial Unicode MS"/>
+          <w:rStyle w:val="Hyperlink.1"/>
+          <w:u w:val="single"/>
           <w:rtl w:val="0"/>
           <w:lang w:val="en-US"/>
         </w:rPr>
@@ -752,12 +777,11 @@
     </w:p>
     <w:p>
       <w:pPr>
-        <w:pStyle w:val="code"/>
-      </w:pPr>
-      <w:r>
-        <w:rPr>
-          <w:rStyle w:val="Aucun"/>
-          <w:rFonts w:cs="Arial Unicode MS" w:eastAsia="Arial Unicode MS"/>
+        <w:pStyle w:val="Corps A"/>
+      </w:pPr>
+      <w:r>
+        <w:rPr>
+          <w:rStyle w:val="Aucun A"/>
           <w:rtl w:val="0"/>
           <w:lang w:val="fr-FR"/>
         </w:rPr>
@@ -765,8 +789,7 @@
       </w:r>
       <w:r>
         <w:rPr>
-          <w:rStyle w:val="Aucun"/>
-          <w:rFonts w:cs="Arial Unicode MS" w:eastAsia="Arial Unicode MS" w:hint="default"/>
+          <w:rStyle w:val="Aucun A"/>
           <w:rtl w:val="0"/>
           <w:lang w:val="fr-FR"/>
         </w:rPr>
@@ -774,8 +797,7 @@
       </w:r>
       <w:r>
         <w:rPr>
-          <w:rStyle w:val="Aucun"/>
-          <w:rFonts w:cs="Arial Unicode MS" w:eastAsia="Arial Unicode MS"/>
+          <w:rStyle w:val="Aucun A"/>
           <w:rtl w:val="0"/>
           <w:lang w:val="fr-FR"/>
         </w:rPr>
@@ -783,8 +805,7 @@
       </w:r>
       <w:r>
         <w:rPr>
-          <w:rStyle w:val="Aucun"/>
-          <w:rFonts w:cs="Arial Unicode MS" w:eastAsia="Arial Unicode MS" w:hint="default"/>
+          <w:rStyle w:val="Aucun A"/>
           <w:rtl w:val="0"/>
           <w:lang w:val="fr-FR"/>
         </w:rPr>
@@ -792,8 +813,7 @@
       </w:r>
       <w:r>
         <w:rPr>
-          <w:rStyle w:val="Aucun"/>
-          <w:rFonts w:cs="Arial Unicode MS" w:eastAsia="Arial Unicode MS"/>
+          <w:rStyle w:val="Aucun A"/>
           <w:rtl w:val="0"/>
           <w:lang w:val="fr-FR"/>
         </w:rPr>
@@ -801,8 +821,7 @@
       </w:r>
       <w:r>
         <w:rPr>
-          <w:rStyle w:val="Aucun"/>
-          <w:rFonts w:cs="Arial Unicode MS" w:eastAsia="Arial Unicode MS" w:hint="default"/>
+          <w:rStyle w:val="Aucun A"/>
           <w:rtl w:val="0"/>
           <w:lang w:val="fr-FR"/>
         </w:rPr>
@@ -810,8 +829,7 @@
       </w:r>
       <w:r>
         <w:rPr>
-          <w:rStyle w:val="Aucun"/>
-          <w:rFonts w:cs="Arial Unicode MS" w:eastAsia="Arial Unicode MS"/>
+          <w:rStyle w:val="Aucun A"/>
           <w:rtl w:val="0"/>
           <w:lang w:val="fr-FR"/>
         </w:rPr>
@@ -819,8 +837,7 @@
       </w:r>
       <w:r>
         <w:rPr>
-          <w:rStyle w:val="Aucun"/>
-          <w:rFonts w:cs="Arial Unicode MS" w:eastAsia="Arial Unicode MS" w:hint="default"/>
+          <w:rStyle w:val="Aucun A"/>
           <w:rtl w:val="0"/>
           <w:lang w:val="fr-FR"/>
         </w:rPr>
@@ -828,8 +845,7 @@
       </w:r>
       <w:r>
         <w:rPr>
-          <w:rStyle w:val="Aucun"/>
-          <w:rFonts w:cs="Arial Unicode MS" w:eastAsia="Arial Unicode MS"/>
+          <w:rStyle w:val="Aucun A"/>
           <w:rtl w:val="0"/>
           <w:lang w:val="fr-FR"/>
         </w:rPr>
@@ -837,26 +853,32 @@
       </w:r>
       <w:r>
         <w:rPr>
-          <w:rStyle w:val="Hyperlink.1"/>
+          <w:rStyle w:val="Hyperlink.2"/>
+          <w:u w:val="single"/>
+          <w:lang w:val="de-DE"/>
         </w:rPr>
         <w:fldChar w:fldCharType="begin" w:fldLock="0"/>
       </w:r>
       <w:r>
         <w:rPr>
-          <w:rStyle w:val="Hyperlink.1"/>
+          <w:rStyle w:val="Hyperlink.2"/>
+          <w:u w:val="single"/>
+          <w:lang w:val="de-DE"/>
         </w:rPr>
         <w:instrText xml:space="preserve"> HYPERLINK "https://lit.dev/"</w:instrText>
       </w:r>
       <w:r>
         <w:rPr>
-          <w:rStyle w:val="Hyperlink.1"/>
+          <w:rStyle w:val="Hyperlink.2"/>
+          <w:u w:val="single"/>
+          <w:lang w:val="de-DE"/>
         </w:rPr>
         <w:fldChar w:fldCharType="separate" w:fldLock="0"/>
       </w:r>
       <w:r>
         <w:rPr>
-          <w:rStyle w:val="Hyperlink.1"/>
-          <w:rFonts w:cs="Arial Unicode MS" w:eastAsia="Arial Unicode MS"/>
+          <w:rStyle w:val="Hyperlink.2"/>
+          <w:u w:val="single"/>
           <w:rtl w:val="0"/>
           <w:lang w:val="de-DE"/>
         </w:rPr>
@@ -868,8 +890,7 @@
       </w:r>
       <w:r>
         <w:rPr>
-          <w:rStyle w:val="Aucun"/>
-          <w:rFonts w:cs="Arial Unicode MS" w:eastAsia="Arial Unicode MS"/>
+          <w:rStyle w:val="Aucun A"/>
           <w:rtl w:val="0"/>
           <w:lang w:val="fr-FR"/>
         </w:rPr>
@@ -877,8 +898,7 @@
       </w:r>
       <w:r>
         <w:rPr>
-          <w:rStyle w:val="Aucun"/>
-          <w:rFonts w:cs="Arial Unicode MS" w:eastAsia="Arial Unicode MS" w:hint="default"/>
+          <w:rStyle w:val="Aucun A"/>
           <w:rtl w:val="0"/>
           <w:lang w:val="fr-FR"/>
         </w:rPr>
@@ -886,8 +906,7 @@
       </w:r>
       <w:r>
         <w:rPr>
-          <w:rStyle w:val="Aucun"/>
-          <w:rFonts w:cs="Arial Unicode MS" w:eastAsia="Arial Unicode MS"/>
+          <w:rStyle w:val="Aucun A"/>
           <w:rtl w:val="0"/>
           <w:lang w:val="fr-FR"/>
         </w:rPr>
@@ -895,8 +914,7 @@
       </w:r>
       <w:r>
         <w:rPr>
-          <w:rStyle w:val="Aucun"/>
-          <w:rFonts w:cs="Arial Unicode MS" w:eastAsia="Arial Unicode MS" w:hint="default"/>
+          <w:rStyle w:val="Aucun A"/>
           <w:rtl w:val="0"/>
           <w:lang w:val="fr-FR"/>
         </w:rPr>
@@ -904,8 +922,7 @@
       </w:r>
       <w:r>
         <w:rPr>
-          <w:rStyle w:val="Aucun"/>
-          <w:rFonts w:cs="Arial Unicode MS" w:eastAsia="Arial Unicode MS"/>
+          <w:rStyle w:val="Aucun A"/>
           <w:rtl w:val="0"/>
           <w:lang w:val="fr-FR"/>
         </w:rPr>
@@ -923,8 +940,9 @@
       </w:pPr>
       <w:r>
         <w:rPr>
-          <w:rStyle w:val="Aucun A"/>
-          <w:rtl w:val="0"/>
+          <w:rStyle w:val="Aucun"/>
+          <w:rtl w:val="0"/>
+          <w:lang w:val="fr-FR"/>
         </w:rPr>
         <w:t>Variables de style globales</w:t>
       </w:r>
@@ -936,16 +954,201 @@
     </w:p>
     <w:p>
       <w:pPr>
+        <w:pStyle w:val="Corps A"/>
+      </w:pPr>
+      <w:r>
+        <w:rPr>
+          <w:rStyle w:val="Aucun"/>
+          <w:rtl w:val="0"/>
+          <w:lang w:val="fr-FR"/>
+        </w:rPr>
+        <w:t>`src/clients/styles/app.scss` en haut du fichier, eg.</w:t>
+      </w:r>
+    </w:p>
+    <w:p>
+      <w:pPr>
+        <w:pStyle w:val="Corps A"/>
+      </w:pPr>
+    </w:p>
+    <w:p>
+      <w:pPr>
+        <w:pStyle w:val="Corps A"/>
+        <w:rPr>
+          <w:rStyle w:val="Aucun"/>
+          <w:lang w:val="nl-NL"/>
+        </w:rPr>
+      </w:pPr>
+      <w:r>
+        <w:rPr>
+          <w:rStyle w:val="Aucun"/>
+          <w:rtl w:val="0"/>
+          <w:lang w:val="nl-NL"/>
+        </w:rPr>
+        <w:t>:root {</w:t>
+      </w:r>
+    </w:p>
+    <w:p>
+      <w:pPr>
+        <w:pStyle w:val="Corps A"/>
+        <w:rPr>
+          <w:rStyle w:val="Aucun"/>
+          <w:lang w:val="nl-NL"/>
+        </w:rPr>
+      </w:pPr>
+      <w:r>
+        <w:rPr>
+          <w:rStyle w:val="Aucun"/>
+          <w:rtl w:val="0"/>
+          <w:lang w:val="nl-NL"/>
+        </w:rPr>
+        <w:t xml:space="preserve">  --koral-font-family: 'Bricolage Grotesque';</w:t>
+      </w:r>
+    </w:p>
+    <w:p>
+      <w:pPr>
+        <w:pStyle w:val="Corps A"/>
+      </w:pPr>
+    </w:p>
+    <w:p>
+      <w:pPr>
+        <w:pStyle w:val="Corps A"/>
+        <w:rPr>
+          <w:rStyle w:val="Aucun"/>
+          <w:lang w:val="en-US"/>
+        </w:rPr>
+      </w:pPr>
+      <w:r>
+        <w:rPr>
+          <w:rStyle w:val="Aucun"/>
+          <w:rtl w:val="0"/>
+          <w:lang w:val="en-US"/>
+        </w:rPr>
+        <w:t xml:space="preserve">  --koral-gray-light: #d5d5d5;</w:t>
+      </w:r>
+    </w:p>
+    <w:p>
+      <w:pPr>
+        <w:pStyle w:val="Corps A"/>
+        <w:rPr>
+          <w:rStyle w:val="Aucun"/>
+          <w:lang w:val="de-DE"/>
+        </w:rPr>
+      </w:pPr>
+      <w:r>
+        <w:rPr>
+          <w:rStyle w:val="Aucun"/>
+          <w:rtl w:val="0"/>
+          <w:lang w:val="de-DE"/>
+        </w:rPr>
+        <w:t xml:space="preserve">  --koral-gray-normal: #929292;</w:t>
+      </w:r>
+    </w:p>
+    <w:p>
+      <w:pPr>
+        <w:pStyle w:val="Corps A"/>
+        <w:rPr>
+          <w:rStyle w:val="Aucun"/>
+          <w:lang w:val="en-US"/>
+        </w:rPr>
+      </w:pPr>
+      <w:r>
+        <w:rPr>
+          <w:rStyle w:val="Aucun"/>
+          <w:rtl w:val="0"/>
+          <w:lang w:val="en-US"/>
+        </w:rPr>
+        <w:t xml:space="preserve">  --koral-color-1: #6DE8AE;</w:t>
+      </w:r>
+    </w:p>
+    <w:p>
+      <w:pPr>
+        <w:pStyle w:val="Corps A"/>
+        <w:rPr>
+          <w:rStyle w:val="Aucun"/>
+          <w:lang w:val="en-US"/>
+        </w:rPr>
+      </w:pPr>
+      <w:r>
+        <w:rPr>
+          <w:rStyle w:val="Aucun"/>
+          <w:rtl w:val="0"/>
+          <w:lang w:val="en-US"/>
+        </w:rPr>
+        <w:t xml:space="preserve">  --koral-color-1-dimmed: #254f3c;</w:t>
+      </w:r>
+    </w:p>
+    <w:p>
+      <w:pPr>
+        <w:pStyle w:val="Corps A"/>
+        <w:rPr>
+          <w:rStyle w:val="Aucun"/>
+          <w:lang w:val="en-US"/>
+        </w:rPr>
+      </w:pPr>
+      <w:r>
+        <w:rPr>
+          <w:rStyle w:val="Aucun"/>
+          <w:rtl w:val="0"/>
+          <w:lang w:val="en-US"/>
+        </w:rPr>
+        <w:t xml:space="preserve">  --koral-color-2: #FF9C66;</w:t>
+      </w:r>
+    </w:p>
+    <w:p>
+      <w:pPr>
+        <w:pStyle w:val="Corps A"/>
+      </w:pPr>
+      <w:r>
+        <w:rPr>
+          <w:rStyle w:val="Aucun"/>
+          <w:rtl w:val="0"/>
+          <w:lang w:val="fr-FR"/>
+        </w:rPr>
+        <w:t xml:space="preserve">  // </w:t>
+      </w:r>
+      <w:r>
+        <w:rPr>
+          <w:rStyle w:val="Aucun"/>
+          <w:rtl w:val="0"/>
+          <w:lang w:val="fr-FR"/>
+        </w:rPr>
+        <w:t>…</w:t>
+      </w:r>
+    </w:p>
+    <w:p>
+      <w:pPr>
+        <w:pStyle w:val="Corps A"/>
+      </w:pPr>
+      <w:r>
+        <w:rPr>
+          <w:rStyle w:val="Aucun"/>
+          <w:rtl w:val="0"/>
+          <w:lang w:val="fr-FR"/>
+        </w:rPr>
+        <w:t>}</w:t>
+      </w:r>
+    </w:p>
+    <w:p>
+      <w:pPr>
+        <w:pStyle w:val="Corps A"/>
+      </w:pPr>
+    </w:p>
+    <w:p>
+      <w:pPr>
         <w:pStyle w:val="code"/>
       </w:pPr>
-      <w:r>
-        <w:rPr>
-          <w:rStyle w:val="Aucun"/>
-          <w:rFonts w:cs="Arial Unicode MS" w:eastAsia="Arial Unicode MS"/>
-          <w:rtl w:val="0"/>
-          <w:lang w:val="fr-FR"/>
-        </w:rPr>
-        <w:t>`src/clients/styles/app.scss` en haut du fichier, eg.</w:t>
+    </w:p>
+    <w:p>
+      <w:pPr>
+        <w:pStyle w:val="Sous-titre A"/>
+      </w:pPr>
+      <w:r>
+        <w:rPr>
+          <w:rStyle w:val="Aucun"/>
+          <w:rtl w:val="0"/>
+          <w:lang w:val="fr-FR"/>
+        </w:rPr>
+        <w:t>Components communs</w:t>
       </w:r>
     </w:p>
     <w:p>
@@ -955,192 +1158,11 @@
     </w:p>
     <w:p>
       <w:pPr>
-        <w:pStyle w:val="code"/>
-      </w:pPr>
-      <w:r>
-        <w:rPr>
-          <w:rStyle w:val="Aucun"/>
-          <w:rFonts w:cs="Arial Unicode MS" w:eastAsia="Arial Unicode MS"/>
-          <w:rtl w:val="0"/>
-          <w:lang w:val="nl-NL"/>
-        </w:rPr>
-        <w:t>:root {</w:t>
-      </w:r>
-    </w:p>
-    <w:p>
-      <w:pPr>
-        <w:pStyle w:val="code"/>
-      </w:pPr>
-      <w:r>
-        <w:rPr>
-          <w:rStyle w:val="Aucun"/>
-          <w:rFonts w:cs="Arial Unicode MS" w:eastAsia="Arial Unicode MS"/>
-          <w:rtl w:val="0"/>
-          <w:lang w:val="nl-NL"/>
-        </w:rPr>
-        <w:t xml:space="preserve">  --koral-font-family: 'Bricolage Grotesque';</w:t>
-      </w:r>
-    </w:p>
-    <w:p>
-      <w:pPr>
-        <w:pStyle w:val="code"/>
-      </w:pPr>
-    </w:p>
-    <w:p>
-      <w:pPr>
-        <w:pStyle w:val="code"/>
-      </w:pPr>
-      <w:r>
-        <w:rPr>
-          <w:rStyle w:val="Aucun"/>
-          <w:rFonts w:cs="Arial Unicode MS" w:eastAsia="Arial Unicode MS"/>
-          <w:rtl w:val="0"/>
-          <w:lang w:val="en-US"/>
-        </w:rPr>
-        <w:t xml:space="preserve">  --koral-gray-light: #d5d5d5;</w:t>
-      </w:r>
-    </w:p>
-    <w:p>
-      <w:pPr>
-        <w:pStyle w:val="code"/>
-      </w:pPr>
-      <w:r>
-        <w:rPr>
-          <w:rStyle w:val="Aucun"/>
-          <w:rFonts w:cs="Arial Unicode MS" w:eastAsia="Arial Unicode MS"/>
-          <w:rtl w:val="0"/>
-          <w:lang w:val="de-DE"/>
-        </w:rPr>
-        <w:t xml:space="preserve">  --koral-gray-normal: #929292;</w:t>
-      </w:r>
-    </w:p>
-    <w:p>
-      <w:pPr>
-        <w:pStyle w:val="code"/>
-      </w:pPr>
-      <w:r>
-        <w:rPr>
-          <w:rStyle w:val="Aucun"/>
-          <w:rFonts w:cs="Arial Unicode MS" w:eastAsia="Arial Unicode MS"/>
-          <w:rtl w:val="0"/>
-          <w:lang w:val="en-US"/>
-        </w:rPr>
-        <w:t xml:space="preserve">  --koral-color-1: #6DE8AE;</w:t>
-      </w:r>
-    </w:p>
-    <w:p>
-      <w:pPr>
-        <w:pStyle w:val="code"/>
-      </w:pPr>
-      <w:r>
-        <w:rPr>
-          <w:rStyle w:val="Aucun"/>
-          <w:rFonts w:cs="Arial Unicode MS" w:eastAsia="Arial Unicode MS"/>
-          <w:rtl w:val="0"/>
-          <w:lang w:val="en-US"/>
-        </w:rPr>
-        <w:t xml:space="preserve">  --koral-color-1-dimmed: #254f3c;</w:t>
-      </w:r>
-    </w:p>
-    <w:p>
-      <w:pPr>
-        <w:pStyle w:val="code"/>
-      </w:pPr>
-      <w:r>
-        <w:rPr>
-          <w:rStyle w:val="Aucun"/>
-          <w:rFonts w:cs="Arial Unicode MS" w:eastAsia="Arial Unicode MS"/>
-          <w:rtl w:val="0"/>
-          <w:lang w:val="en-US"/>
-        </w:rPr>
-        <w:t xml:space="preserve">  --koral-color-2: #FF9C66;</w:t>
-      </w:r>
-    </w:p>
-    <w:p>
-      <w:pPr>
-        <w:pStyle w:val="code"/>
-      </w:pPr>
-      <w:r>
-        <w:rPr>
-          <w:rStyle w:val="Aucun"/>
-          <w:rFonts w:cs="Arial Unicode MS" w:eastAsia="Arial Unicode MS"/>
-          <w:rtl w:val="0"/>
-          <w:lang w:val="fr-FR"/>
-        </w:rPr>
-        <w:t xml:space="preserve">  // </w:t>
-      </w:r>
-      <w:r>
-        <w:rPr>
-          <w:rStyle w:val="Aucun"/>
-          <w:rFonts w:cs="Arial Unicode MS" w:eastAsia="Arial Unicode MS" w:hint="default"/>
-          <w:rtl w:val="0"/>
-          <w:lang w:val="fr-FR"/>
-        </w:rPr>
-        <w:t>…</w:t>
-      </w:r>
-    </w:p>
-    <w:p>
-      <w:pPr>
-        <w:pStyle w:val="code"/>
-      </w:pPr>
-      <w:r>
-        <w:rPr>
-          <w:rStyle w:val="Aucun A"/>
-          <w:rFonts w:cs="Arial Unicode MS" w:eastAsia="Arial Unicode MS"/>
-          <w:rtl w:val="0"/>
-        </w:rPr>
-        <w:t>}</w:t>
-      </w:r>
-    </w:p>
-    <w:p>
-      <w:pPr>
-        <w:pStyle w:val="code"/>
-      </w:pPr>
-    </w:p>
-    <w:p>
-      <w:pPr>
-        <w:pStyle w:val="code"/>
-      </w:pPr>
-    </w:p>
-    <w:p>
-      <w:pPr>
-        <w:pStyle w:val="Sous-titre A"/>
-      </w:pPr>
-      <w:r>
-        <w:rPr>
-          <w:rStyle w:val="Aucun A"/>
-          <w:rtl w:val="0"/>
-        </w:rPr>
-        <w:t>C</w:t>
-      </w:r>
-      <w:r>
-        <w:rPr>
-          <w:rStyle w:val="Aucun A"/>
-          <w:rtl w:val="0"/>
-        </w:rPr>
-        <w:t>omponents</w:t>
-      </w:r>
-      <w:r>
-        <w:rPr>
-          <w:rStyle w:val="Aucun A"/>
-          <w:rtl w:val="0"/>
-        </w:rPr>
-        <w:t xml:space="preserve"> communs</w:t>
-      </w:r>
-    </w:p>
-    <w:p>
-      <w:pPr>
-        <w:pStyle w:val="code"/>
-      </w:pPr>
-    </w:p>
-    <w:p>
-      <w:pPr>
-        <w:pStyle w:val="code"/>
-      </w:pPr>
-      <w:r>
-        <w:rPr>
-          <w:rStyle w:val="Aucun"/>
-          <w:rFonts w:cs="Arial Unicode MS" w:eastAsia="Arial Unicode MS"/>
+        <w:pStyle w:val="Corps A"/>
+      </w:pPr>
+      <w:r>
+        <w:rPr>
+          <w:rStyle w:val="Aucun"/>
           <w:rtl w:val="0"/>
           <w:lang w:val="fr-FR"/>
         </w:rPr>
@@ -1149,12 +1171,16 @@
     </w:p>
     <w:p>
       <w:pPr>
-        <w:pStyle w:val="code"/>
+        <w:pStyle w:val="Corps A"/>
         <w:numPr>
           <w:ilvl w:val="0"/>
           <w:numId w:val="2"/>
         </w:numPr>
-        <w:rPr>
+        <w:bidi w:val="0"/>
+        <w:ind w:right="0"/>
+        <w:jc w:val="left"/>
+        <w:rPr>
+          <w:rtl w:val="0"/>
           <w:lang w:val="fr-FR"/>
         </w:rPr>
       </w:pPr>
@@ -1169,17 +1195,16 @@
     </w:p>
     <w:p>
       <w:pPr>
-        <w:pStyle w:val="code"/>
-      </w:pPr>
-    </w:p>
-    <w:p>
-      <w:pPr>
-        <w:pStyle w:val="code"/>
-      </w:pPr>
-      <w:r>
-        <w:rPr>
-          <w:rStyle w:val="Aucun"/>
-          <w:rFonts w:cs="Arial Unicode MS" w:eastAsia="Arial Unicode MS"/>
+        <w:pStyle w:val="Corps A"/>
+      </w:pPr>
+    </w:p>
+    <w:p>
+      <w:pPr>
+        <w:pStyle w:val="Corps A"/>
+      </w:pPr>
+      <w:r>
+        <w:rPr>
+          <w:rStyle w:val="Aucun"/>
           <w:rtl w:val="0"/>
           <w:lang w:val="fr-FR"/>
         </w:rPr>
@@ -1188,12 +1213,16 @@
     </w:p>
     <w:p>
       <w:pPr>
-        <w:pStyle w:val="code"/>
+        <w:pStyle w:val="Corps A"/>
         <w:numPr>
           <w:ilvl w:val="0"/>
           <w:numId w:val="2"/>
         </w:numPr>
-        <w:rPr>
+        <w:bidi w:val="0"/>
+        <w:ind w:right="0"/>
+        <w:jc w:val="left"/>
+        <w:rPr>
+          <w:rtl w:val="0"/>
           <w:lang w:val="fr-FR"/>
         </w:rPr>
       </w:pPr>
@@ -1217,22 +1246,25 @@
       </w:pPr>
       <w:r>
         <w:rPr>
-          <w:rStyle w:val="Aucun A"/>
-          <w:rtl w:val="0"/>
+          <w:rStyle w:val="Aucun"/>
+          <w:rtl w:val="0"/>
+          <w:lang w:val="fr-FR"/>
         </w:rPr>
         <w:t>R</w:t>
       </w:r>
       <w:r>
         <w:rPr>
-          <w:rStyle w:val="Aucun A"/>
-          <w:rtl w:val="0"/>
+          <w:rStyle w:val="Aucun"/>
+          <w:rtl w:val="0"/>
+          <w:lang w:val="fr-FR"/>
         </w:rPr>
         <w:t>é</w:t>
       </w:r>
       <w:r>
         <w:rPr>
-          <w:rStyle w:val="Aucun A"/>
-          <w:rtl w:val="0"/>
+          <w:rStyle w:val="Aucun"/>
+          <w:rtl w:val="0"/>
+          <w:lang w:val="fr-FR"/>
         </w:rPr>
         <w:t xml:space="preserve">glages </w:t>
       </w:r>
@@ -1244,12 +1276,11 @@
     </w:p>
     <w:p>
       <w:pPr>
-        <w:pStyle w:val="code"/>
-      </w:pPr>
-      <w:r>
-        <w:rPr>
-          <w:rStyle w:val="Aucun"/>
-          <w:rFonts w:cs="Arial Unicode MS" w:eastAsia="Arial Unicode MS"/>
+        <w:pStyle w:val="Corps A A"/>
+      </w:pPr>
+      <w:r>
+        <w:rPr>
+          <w:rStyle w:val="Aucun A"/>
           <w:rtl w:val="0"/>
           <w:lang w:val="fr-FR"/>
         </w:rPr>
@@ -1257,8 +1288,7 @@
       </w:r>
       <w:r>
         <w:rPr>
-          <w:rStyle w:val="Aucun"/>
-          <w:rFonts w:cs="Arial Unicode MS" w:eastAsia="Arial Unicode MS" w:hint="default"/>
+          <w:rStyle w:val="Aucun A"/>
           <w:rtl w:val="0"/>
           <w:lang w:val="fr-FR"/>
         </w:rPr>
@@ -1266,8 +1296,7 @@
       </w:r>
       <w:r>
         <w:rPr>
-          <w:rStyle w:val="Aucun"/>
-          <w:rFonts w:cs="Arial Unicode MS" w:eastAsia="Arial Unicode MS"/>
+          <w:rStyle w:val="Aucun A"/>
           <w:rtl w:val="0"/>
           <w:lang w:val="fr-FR"/>
         </w:rPr>
@@ -1275,8 +1304,7 @@
       </w:r>
       <w:r>
         <w:rPr>
-          <w:rStyle w:val="Aucun"/>
-          <w:rFonts w:cs="Arial Unicode MS" w:eastAsia="Arial Unicode MS" w:hint="default"/>
+          <w:rStyle w:val="Aucun A"/>
           <w:rtl w:val="0"/>
           <w:lang w:val="fr-FR"/>
         </w:rPr>
@@ -1284,8 +1312,7 @@
       </w:r>
       <w:r>
         <w:rPr>
-          <w:rStyle w:val="Aucun"/>
-          <w:rFonts w:cs="Arial Unicode MS" w:eastAsia="Arial Unicode MS"/>
+          <w:rStyle w:val="Aucun A"/>
           <w:rtl w:val="0"/>
           <w:lang w:val="fr-FR"/>
         </w:rPr>
@@ -1294,7 +1321,6 @@
       <w:r>
         <w:rPr>
           <w:rStyle w:val="Aucun"/>
-          <w:rFonts w:cs="Arial Unicode MS" w:eastAsia="Arial Unicode MS"/>
           <w:rtl w:val="0"/>
           <w:lang w:val="en-US"/>
         </w:rPr>
@@ -1302,8 +1328,7 @@
       </w:r>
       <w:r>
         <w:rPr>
-          <w:rStyle w:val="Aucun"/>
-          <w:rFonts w:cs="Arial Unicode MS" w:eastAsia="Arial Unicode MS"/>
+          <w:rStyle w:val="Aucun A"/>
           <w:rtl w:val="0"/>
           <w:lang w:val="fr-FR"/>
         </w:rPr>
@@ -1312,12 +1337,11 @@
     </w:p>
     <w:p>
       <w:pPr>
-        <w:pStyle w:val="code"/>
-      </w:pPr>
-      <w:r>
-        <w:rPr>
-          <w:rStyle w:val="Aucun"/>
-          <w:rFonts w:cs="Arial Unicode MS" w:eastAsia="Arial Unicode MS"/>
+        <w:pStyle w:val="Corps A A"/>
+      </w:pPr>
+      <w:r>
+        <w:rPr>
+          <w:rStyle w:val="Aucun A"/>
           <w:rtl w:val="0"/>
           <w:lang w:val="fr-FR"/>
         </w:rPr>
@@ -1326,11 +1350,11 @@
       <w:r>
         <w:rPr>
           <w:rStyle w:val="Aucun"/>
-          <w:rFonts w:cs="Arial Unicode MS" w:eastAsia="Arial Unicode MS"/>
           <w:outline w:val="0"/>
           <w:color w:val="808080"/>
           <w:u w:color="808080"/>
           <w:rtl w:val="0"/>
+          <w:lang w:val="fr-FR"/>
           <w14:textFill>
             <w14:solidFill>
               <w14:srgbClr w14:val="808080"/>
@@ -1342,15 +1366,14 @@
       <w:r>
         <w:rPr>
           <w:rStyle w:val="Aucun A"/>
-          <w:rFonts w:cs="Arial Unicode MS" w:eastAsia="Arial Unicode MS"/>
-          <w:rtl w:val="0"/>
+          <w:rtl w:val="0"/>
+          <w:lang w:val="fr-FR"/>
         </w:rPr>
         <w:t>koral-settings</w:t>
       </w:r>
       <w:r>
         <w:rPr>
           <w:rStyle w:val="Aucun"/>
-          <w:rFonts w:cs="Arial Unicode MS" w:eastAsia="Arial Unicode MS"/>
           <w:outline w:val="0"/>
           <w:color w:val="cccccc"/>
           <w:u w:color="cccccc"/>
@@ -1367,8 +1390,7 @@
       </w:r>
       <w:r>
         <w:rPr>
-          <w:rStyle w:val="Aucun"/>
-          <w:rFonts w:cs="Arial Unicode MS" w:eastAsia="Arial Unicode MS"/>
+          <w:rStyle w:val="Aucun A"/>
           <w:rtl w:val="0"/>
           <w:lang w:val="fr-FR"/>
         </w:rPr>
@@ -1376,8 +1398,7 @@
       </w:r>
       <w:r>
         <w:rPr>
-          <w:rStyle w:val="Aucun"/>
-          <w:rFonts w:cs="Arial Unicode MS" w:eastAsia="Arial Unicode MS" w:hint="default"/>
+          <w:rStyle w:val="Aucun A"/>
           <w:rtl w:val="0"/>
           <w:lang w:val="fr-FR"/>
         </w:rPr>
@@ -1385,8 +1406,7 @@
       </w:r>
       <w:r>
         <w:rPr>
-          <w:rStyle w:val="Aucun"/>
-          <w:rFonts w:cs="Arial Unicode MS" w:eastAsia="Arial Unicode MS"/>
+          <w:rStyle w:val="Aucun A"/>
           <w:rtl w:val="0"/>
           <w:lang w:val="fr-FR"/>
         </w:rPr>
@@ -1394,8 +1414,7 @@
       </w:r>
       <w:r>
         <w:rPr>
-          <w:rStyle w:val="Aucun"/>
-          <w:rFonts w:cs="Arial Unicode MS" w:eastAsia="Arial Unicode MS" w:hint="default"/>
+          <w:rStyle w:val="Aucun A"/>
           <w:rtl w:val="0"/>
           <w:lang w:val="fr-FR"/>
         </w:rPr>
@@ -1403,8 +1422,7 @@
       </w:r>
       <w:r>
         <w:rPr>
-          <w:rStyle w:val="Aucun"/>
-          <w:rFonts w:cs="Arial Unicode MS" w:eastAsia="Arial Unicode MS"/>
+          <w:rStyle w:val="Aucun A"/>
           <w:rtl w:val="0"/>
           <w:lang w:val="fr-FR"/>
         </w:rPr>
@@ -1412,8 +1430,7 @@
       </w:r>
       <w:r>
         <w:rPr>
-          <w:rStyle w:val="Aucun"/>
-          <w:rFonts w:cs="Arial Unicode MS" w:eastAsia="Arial Unicode MS" w:hint="default"/>
+          <w:rStyle w:val="Aucun A"/>
           <w:rtl w:val="0"/>
           <w:lang w:val="fr-FR"/>
         </w:rPr>
@@ -1421,8 +1438,7 @@
       </w:r>
       <w:r>
         <w:rPr>
-          <w:rStyle w:val="Aucun"/>
-          <w:rFonts w:cs="Arial Unicode MS" w:eastAsia="Arial Unicode MS"/>
+          <w:rStyle w:val="Aucun A"/>
           <w:rtl w:val="0"/>
           <w:lang w:val="fr-FR"/>
         </w:rPr>
@@ -1430,8 +1446,7 @@
       </w:r>
       <w:r>
         <w:rPr>
-          <w:rStyle w:val="Aucun"/>
-          <w:rFonts w:cs="Arial Unicode MS" w:eastAsia="Arial Unicode MS" w:hint="default"/>
+          <w:rStyle w:val="Aucun A"/>
           <w:rtl w:val="0"/>
           <w:lang w:val="fr-FR"/>
         </w:rPr>
@@ -1439,8 +1454,7 @@
       </w:r>
       <w:r>
         <w:rPr>
-          <w:rStyle w:val="Aucun"/>
-          <w:rFonts w:cs="Arial Unicode MS" w:eastAsia="Arial Unicode MS"/>
+          <w:rStyle w:val="Aucun A"/>
           <w:rtl w:val="0"/>
           <w:lang w:val="fr-FR"/>
         </w:rPr>
@@ -1449,7 +1463,6 @@
       <w:r>
         <w:rPr>
           <w:rStyle w:val="Aucun"/>
-          <w:rFonts w:cs="Arial Unicode MS" w:eastAsia="Arial Unicode MS"/>
           <w:rtl w:val="0"/>
           <w:lang w:val="en-US"/>
         </w:rPr>
@@ -1457,8 +1470,7 @@
       </w:r>
       <w:r>
         <w:rPr>
-          <w:rStyle w:val="Aucun"/>
-          <w:rFonts w:cs="Arial Unicode MS" w:eastAsia="Arial Unicode MS"/>
+          <w:rStyle w:val="Aucun A"/>
           <w:rtl w:val="0"/>
           <w:lang w:val="fr-FR"/>
         </w:rPr>
@@ -1481,8 +1493,9 @@
       </w:pPr>
       <w:r>
         <w:rPr>
-          <w:rStyle w:val="Aucun A"/>
-          <w:rtl w:val="0"/>
+          <w:rStyle w:val="Aucun"/>
+          <w:rtl w:val="0"/>
+          <w:lang w:val="fr-FR"/>
         </w:rPr>
         <w:t>Instruments</w:t>
       </w:r>
@@ -1494,130 +1507,118 @@
     </w:p>
     <w:p>
       <w:pPr>
+        <w:pStyle w:val="Corps A"/>
+      </w:pPr>
+      <w:r>
+        <w:rPr>
+          <w:rStyle w:val="Aucun"/>
+          <w:rtl w:val="0"/>
+          <w:lang w:val="fr-FR"/>
+        </w:rPr>
+        <w:t>Les instruments sont inject</w:t>
+      </w:r>
+      <w:r>
+        <w:rPr>
+          <w:rStyle w:val="Aucun"/>
+          <w:rtl w:val="0"/>
+          <w:lang w:val="fr-FR"/>
+        </w:rPr>
+        <w:t>é</w:t>
+      </w:r>
+      <w:r>
+        <w:rPr>
+          <w:rStyle w:val="Aucun"/>
+          <w:rtl w:val="0"/>
+          <w:lang w:val="fr-FR"/>
+        </w:rPr>
+        <w:t>s dynamiquement entre le header et le footer en fonction du nom de l</w:t>
+      </w:r>
+      <w:r>
+        <w:rPr>
+          <w:rStyle w:val="Aucun"/>
+          <w:rtl w:val="0"/>
+          <w:lang w:val="fr-FR"/>
+        </w:rPr>
+        <w:t>’</w:t>
+      </w:r>
+      <w:r>
+        <w:rPr>
+          <w:rStyle w:val="Aucun"/>
+          <w:rtl w:val="0"/>
+          <w:lang w:val="fr-FR"/>
+        </w:rPr>
+        <w:t>instrument donn</w:t>
+      </w:r>
+      <w:r>
+        <w:rPr>
+          <w:rStyle w:val="Aucun"/>
+          <w:rtl w:val="0"/>
+          <w:lang w:val="fr-FR"/>
+        </w:rPr>
+        <w:t>é</w:t>
+      </w:r>
+      <w:r>
+        <w:rPr>
+          <w:rStyle w:val="Aucun"/>
+          <w:rtl w:val="0"/>
+          <w:lang w:val="fr-FR"/>
+        </w:rPr>
+        <w:t>.</w:t>
+      </w:r>
+    </w:p>
+    <w:p>
+      <w:pPr>
+        <w:pStyle w:val="Corps A"/>
+      </w:pPr>
+      <w:r>
+        <w:rPr>
+          <w:rStyle w:val="Aucun A"/>
+          <w:rtl w:val="0"/>
+          <w:lang w:val="fr-FR"/>
+        </w:rPr>
+        <w:t>Les fichiers des instruments sont situ</w:t>
+      </w:r>
+      <w:r>
+        <w:rPr>
+          <w:rStyle w:val="Aucun A"/>
+          <w:rtl w:val="0"/>
+          <w:lang w:val="fr-FR"/>
+        </w:rPr>
+        <w:t>é</w:t>
+      </w:r>
+      <w:r>
+        <w:rPr>
+          <w:rStyle w:val="Aucun A"/>
+          <w:rtl w:val="0"/>
+          <w:lang w:val="fr-FR"/>
+        </w:rPr>
+        <w:t>s dans `</w:t>
+      </w:r>
+      <w:r>
+        <w:rPr>
+          <w:rStyle w:val="Aucun"/>
+          <w:rtl w:val="0"/>
+          <w:lang w:val="en-US"/>
+        </w:rPr>
+        <w:t>src/clients/instruments/views/</w:t>
+      </w:r>
+      <w:r>
+        <w:rPr>
+          <w:rStyle w:val="Aucun A"/>
+          <w:rtl w:val="0"/>
+          <w:lang w:val="fr-FR"/>
+        </w:rPr>
+        <w:t>`</w:t>
+      </w:r>
+    </w:p>
+    <w:p>
+      <w:pPr>
         <w:pStyle w:val="code"/>
       </w:pPr>
-      <w:r>
-        <w:rPr>
-          <w:rStyle w:val="Aucun"/>
-          <w:rFonts w:cs="Arial Unicode MS" w:eastAsia="Arial Unicode MS"/>
-          <w:rtl w:val="0"/>
-          <w:lang w:val="fr-FR"/>
-        </w:rPr>
-        <w:t>Les instruments sont inject</w:t>
-      </w:r>
-      <w:r>
-        <w:rPr>
-          <w:rStyle w:val="Aucun"/>
-          <w:rFonts w:cs="Arial Unicode MS" w:eastAsia="Arial Unicode MS" w:hint="default"/>
-          <w:rtl w:val="0"/>
-          <w:lang w:val="fr-FR"/>
-        </w:rPr>
-        <w:t>é</w:t>
-      </w:r>
-      <w:r>
-        <w:rPr>
-          <w:rStyle w:val="Aucun"/>
-          <w:rFonts w:cs="Arial Unicode MS" w:eastAsia="Arial Unicode MS"/>
-          <w:rtl w:val="0"/>
-          <w:lang w:val="fr-FR"/>
-        </w:rPr>
-        <w:t>s dynamiquement entre le header et le footer en fonction du nom de l</w:t>
-      </w:r>
-      <w:r>
-        <w:rPr>
-          <w:rStyle w:val="Aucun"/>
-          <w:rFonts w:cs="Arial Unicode MS" w:eastAsia="Arial Unicode MS" w:hint="default"/>
-          <w:rtl w:val="0"/>
-          <w:lang w:val="fr-FR"/>
-        </w:rPr>
-        <w:t>’</w:t>
-      </w:r>
-      <w:r>
-        <w:rPr>
-          <w:rStyle w:val="Aucun"/>
-          <w:rFonts w:cs="Arial Unicode MS" w:eastAsia="Arial Unicode MS"/>
-          <w:rtl w:val="0"/>
-          <w:lang w:val="fr-FR"/>
-        </w:rPr>
-        <w:t>instrument donn</w:t>
-      </w:r>
-      <w:r>
-        <w:rPr>
-          <w:rStyle w:val="Aucun"/>
-          <w:rFonts w:cs="Arial Unicode MS" w:eastAsia="Arial Unicode MS" w:hint="default"/>
-          <w:rtl w:val="0"/>
-          <w:lang w:val="fr-FR"/>
-        </w:rPr>
-        <w:t>é</w:t>
-      </w:r>
-      <w:r>
-        <w:rPr>
-          <w:rStyle w:val="Aucun"/>
-          <w:rFonts w:cs="Arial Unicode MS" w:eastAsia="Arial Unicode MS"/>
-          <w:rtl w:val="0"/>
-          <w:lang w:val="fr-FR"/>
-        </w:rPr>
-        <w:t>.</w:t>
-      </w:r>
-    </w:p>
-    <w:p>
-      <w:pPr>
-        <w:pStyle w:val="code"/>
-      </w:pPr>
-      <w:r>
-        <w:rPr>
-          <w:rStyle w:val="Aucun"/>
-          <w:rFonts w:cs="Arial Unicode MS" w:eastAsia="Arial Unicode MS"/>
-          <w:rtl w:val="0"/>
-          <w:lang w:val="fr-FR"/>
-        </w:rPr>
-        <w:t>Les fichiers des instruments sont situ</w:t>
-      </w:r>
-      <w:r>
-        <w:rPr>
-          <w:rStyle w:val="Aucun"/>
-          <w:rFonts w:cs="Arial Unicode MS" w:eastAsia="Arial Unicode MS" w:hint="default"/>
-          <w:rtl w:val="0"/>
-          <w:lang w:val="fr-FR"/>
-        </w:rPr>
-        <w:t>é</w:t>
-      </w:r>
-      <w:r>
-        <w:rPr>
-          <w:rStyle w:val="Aucun"/>
-          <w:rFonts w:cs="Arial Unicode MS" w:eastAsia="Arial Unicode MS"/>
-          <w:rtl w:val="0"/>
-          <w:lang w:val="fr-FR"/>
-        </w:rPr>
-        <w:t>s dans `</w:t>
-      </w:r>
-      <w:r>
-        <w:rPr>
-          <w:rStyle w:val="Aucun"/>
-          <w:rFonts w:cs="Arial Unicode MS" w:eastAsia="Arial Unicode MS"/>
-          <w:rtl w:val="0"/>
-          <w:lang w:val="en-US"/>
-        </w:rPr>
-        <w:t>src/clients/instruments/views/</w:t>
-      </w:r>
-      <w:r>
-        <w:rPr>
-          <w:rStyle w:val="Aucun"/>
-          <w:rFonts w:cs="Arial Unicode MS" w:eastAsia="Arial Unicode MS"/>
-          <w:rtl w:val="0"/>
-          <w:lang w:val="fr-FR"/>
-        </w:rPr>
-        <w:t>`</w:t>
-      </w:r>
-    </w:p>
-    <w:p>
-      <w:pPr>
-        <w:pStyle w:val="code"/>
-      </w:pPr>
-    </w:p>
-    <w:p>
-      <w:pPr>
-        <w:pStyle w:val="code"/>
+    </w:p>
+    <w:p>
+      <w:pPr>
+        <w:pStyle w:val="Sous-titre A"/>
       </w:pPr>
       <w:r>
         <w:rPr>
@@ -1634,415 +1635,34 @@
     <w:p>
       <w:pPr>
         <w:pStyle w:val="Sous-titre A"/>
-      </w:pPr>
-      <w:r>
-        <w:rPr>
-          <w:rStyle w:val="Aucun A"/>
-          <w:rtl w:val="0"/>
+        <w:rPr>
+          <w:rStyle w:val="Aucun"/>
+        </w:rPr>
+      </w:pPr>
+      <w:r>
+        <w:rPr>
+          <w:rStyle w:val="Aucun"/>
+          <w:rtl w:val="0"/>
+          <w:lang w:val="fr-FR"/>
         </w:rPr>
         <w:t>Exemple de `koral-kgesture.js`</w:t>
       </w:r>
-    </w:p>
-    <w:p>
-      <w:pPr>
-        <w:pStyle w:val="code"/>
-      </w:pPr>
-    </w:p>
-    <w:p>
-      <w:pPr>
-        <w:pStyle w:val="code"/>
-      </w:pPr>
-      <w:r>
-        <w:rPr>
-          <w:rStyle w:val="Aucun"/>
-          <w:rFonts w:cs="Arial Unicode MS" w:eastAsia="Arial Unicode MS"/>
-          <w:rtl w:val="0"/>
-          <w:lang w:val="fr-FR"/>
-        </w:rPr>
-        <w:t xml:space="preserve">Tous les changements de structure HTML se font </w:t>
-      </w:r>
-      <w:r>
-        <w:rPr>
-          <w:rStyle w:val="Aucun"/>
-          <w:rFonts w:cs="Arial Unicode MS" w:eastAsia="Arial Unicode MS" w:hint="default"/>
-          <w:rtl w:val="0"/>
-          <w:lang w:val="fr-FR"/>
-        </w:rPr>
-        <w:t xml:space="preserve">à </w:t>
-      </w:r>
-      <w:r>
-        <w:rPr>
-          <w:rStyle w:val="Aucun"/>
-          <w:rFonts w:cs="Arial Unicode MS" w:eastAsia="Arial Unicode MS"/>
-          <w:rtl w:val="0"/>
-          <w:lang w:val="fr-FR"/>
-        </w:rPr>
-        <w:t>l</w:t>
-      </w:r>
-      <w:r>
-        <w:rPr>
-          <w:rStyle w:val="Aucun"/>
-          <w:rFonts w:cs="Arial Unicode MS" w:eastAsia="Arial Unicode MS" w:hint="default"/>
-          <w:rtl w:val="0"/>
-          <w:lang w:val="fr-FR"/>
-        </w:rPr>
-        <w:t>’</w:t>
-      </w:r>
-      <w:r>
-        <w:rPr>
-          <w:rStyle w:val="Aucun"/>
-          <w:rFonts w:cs="Arial Unicode MS" w:eastAsia="Arial Unicode MS"/>
-          <w:rtl w:val="0"/>
-          <w:lang w:val="fr-FR"/>
-        </w:rPr>
-        <w:t>int</w:t>
-      </w:r>
-      <w:r>
-        <w:rPr>
-          <w:rStyle w:val="Aucun"/>
-          <w:rFonts w:cs="Arial Unicode MS" w:eastAsia="Arial Unicode MS" w:hint="default"/>
-          <w:rtl w:val="0"/>
-          <w:lang w:val="fr-FR"/>
-        </w:rPr>
-        <w:t>é</w:t>
-      </w:r>
-      <w:r>
-        <w:rPr>
-          <w:rStyle w:val="Aucun"/>
-          <w:rFonts w:cs="Arial Unicode MS" w:eastAsia="Arial Unicode MS"/>
-          <w:rtl w:val="0"/>
-          <w:lang w:val="fr-FR"/>
-        </w:rPr>
-        <w:t>rieur du `return html` (cf. carr</w:t>
-      </w:r>
-      <w:r>
-        <w:rPr>
-          <w:rStyle w:val="Aucun"/>
-          <w:rFonts w:cs="Arial Unicode MS" w:eastAsia="Arial Unicode MS" w:hint="default"/>
-          <w:rtl w:val="0"/>
-          <w:lang w:val="fr-FR"/>
-        </w:rPr>
-        <w:t xml:space="preserve">é </w:t>
-      </w:r>
-      <w:r>
-        <w:rPr>
-          <w:rStyle w:val="Aucun"/>
-          <w:rFonts w:cs="Arial Unicode MS" w:eastAsia="Arial Unicode MS"/>
-          <w:rtl w:val="0"/>
-          <w:lang w:val="fr-FR"/>
-        </w:rPr>
-        <w:t>rouge ci-dessous).</w:t>
-      </w:r>
-    </w:p>
-    <w:p>
-      <w:pPr>
-        <w:pStyle w:val="code"/>
-      </w:pPr>
-    </w:p>
-    <w:p>
-      <w:pPr>
-        <w:pStyle w:val="code"/>
-      </w:pPr>
-      <w:r>
-        <w:rPr>
-          <w:rStyle w:val="Aucun"/>
-          <w:rFonts w:cs="Arial Unicode MS" w:eastAsia="Arial Unicode MS"/>
-          <w:rtl w:val="0"/>
-          <w:lang w:val="fr-FR"/>
-        </w:rPr>
-        <w:t>Les vues utilisent des composants g</w:t>
-      </w:r>
-      <w:r>
-        <w:rPr>
-          <w:rStyle w:val="Aucun"/>
-          <w:rFonts w:cs="Arial Unicode MS" w:eastAsia="Arial Unicode MS" w:hint="default"/>
-          <w:rtl w:val="0"/>
-          <w:lang w:val="fr-FR"/>
-        </w:rPr>
-        <w:t>é</w:t>
-      </w:r>
-      <w:r>
-        <w:rPr>
-          <w:rStyle w:val="Aucun"/>
-          <w:rFonts w:cs="Arial Unicode MS" w:eastAsia="Arial Unicode MS"/>
-          <w:rtl w:val="0"/>
-          <w:lang w:val="fr-FR"/>
-        </w:rPr>
-        <w:t>n</w:t>
-      </w:r>
-      <w:r>
-        <w:rPr>
-          <w:rStyle w:val="Aucun"/>
-          <w:rFonts w:cs="Arial Unicode MS" w:eastAsia="Arial Unicode MS" w:hint="default"/>
-          <w:rtl w:val="0"/>
-          <w:lang w:val="fr-FR"/>
-        </w:rPr>
-        <w:t>é</w:t>
-      </w:r>
-      <w:r>
-        <w:rPr>
-          <w:rStyle w:val="Aucun"/>
-          <w:rFonts w:cs="Arial Unicode MS" w:eastAsia="Arial Unicode MS"/>
-          <w:rtl w:val="0"/>
-          <w:lang w:val="fr-FR"/>
-        </w:rPr>
-        <w:t>riques de la biblioth</w:t>
-      </w:r>
-      <w:r>
-        <w:rPr>
-          <w:rStyle w:val="Aucun"/>
-          <w:rFonts w:cs="Arial Unicode MS" w:eastAsia="Arial Unicode MS" w:hint="default"/>
-          <w:rtl w:val="0"/>
-          <w:lang w:val="fr-FR"/>
-        </w:rPr>
-        <w:t>è</w:t>
-      </w:r>
-      <w:r>
-        <w:rPr>
-          <w:rStyle w:val="Aucun"/>
-          <w:rFonts w:cs="Arial Unicode MS" w:eastAsia="Arial Unicode MS"/>
-          <w:rtl w:val="0"/>
-          <w:lang w:val="fr-FR"/>
-        </w:rPr>
-        <w:t xml:space="preserve">que sc-components </w:t>
-      </w:r>
-      <w:r>
-        <w:rPr>
-          <w:rStyle w:val="Hyperlink.0"/>
-        </w:rPr>
-        <w:fldChar w:fldCharType="begin" w:fldLock="0"/>
-      </w:r>
-      <w:r>
-        <w:rPr>
-          <w:rStyle w:val="Hyperlink.0"/>
-        </w:rPr>
-        <w:instrText xml:space="preserve"> HYPERLINK "https://ircam-ismm.github.io/sc-components/"</w:instrText>
-      </w:r>
-      <w:r>
-        <w:rPr>
-          <w:rStyle w:val="Hyperlink.0"/>
-        </w:rPr>
-        <w:fldChar w:fldCharType="separate" w:fldLock="0"/>
-      </w:r>
-      <w:r>
-        <w:rPr>
-          <w:rStyle w:val="Hyperlink.0"/>
-          <w:rFonts w:cs="Arial Unicode MS" w:eastAsia="Arial Unicode MS"/>
-          <w:rtl w:val="0"/>
-          <w:lang w:val="en-US"/>
-        </w:rPr>
-        <w:t>https://ircam-ismm.github.io/sc-components/</w:t>
-      </w:r>
-      <w:r>
-        <w:rPr/>
-        <w:fldChar w:fldCharType="end" w:fldLock="0"/>
-      </w:r>
-      <w:r>
-        <w:rPr>
-          <w:rStyle w:val="Aucun"/>
-          <w:rFonts w:cs="Arial Unicode MS" w:eastAsia="Arial Unicode MS"/>
-          <w:rtl w:val="0"/>
-          <w:lang w:val="fr-FR"/>
-        </w:rPr>
-        <w:t xml:space="preserve"> : les </w:t>
-      </w:r>
-      <w:r>
-        <w:rPr>
-          <w:rStyle w:val="Aucun"/>
-          <w:rFonts w:cs="Arial Unicode MS" w:eastAsia="Arial Unicode MS" w:hint="default"/>
-          <w:rtl w:val="0"/>
-          <w:lang w:val="fr-FR"/>
-        </w:rPr>
-        <w:t>é</w:t>
-      </w:r>
-      <w:r>
-        <w:rPr>
-          <w:rStyle w:val="Aucun"/>
-          <w:rFonts w:cs="Arial Unicode MS" w:eastAsia="Arial Unicode MS"/>
-          <w:rtl w:val="0"/>
-          <w:lang w:val="fr-FR"/>
-        </w:rPr>
-        <w:t>l</w:t>
-      </w:r>
-      <w:r>
-        <w:rPr>
-          <w:rStyle w:val="Aucun"/>
-          <w:rFonts w:cs="Arial Unicode MS" w:eastAsia="Arial Unicode MS" w:hint="default"/>
-          <w:rtl w:val="0"/>
-          <w:lang w:val="fr-FR"/>
-        </w:rPr>
-        <w:t>é</w:t>
-      </w:r>
-      <w:r>
-        <w:rPr>
-          <w:rStyle w:val="Aucun"/>
-          <w:rFonts w:cs="Arial Unicode MS" w:eastAsia="Arial Unicode MS"/>
-          <w:rtl w:val="0"/>
-          <w:lang w:val="fr-FR"/>
-        </w:rPr>
-        <w:t>ments HTML correspondant commencent par &lt;sc-*&gt;. (cf. carr</w:t>
-      </w:r>
-      <w:r>
-        <w:rPr>
-          <w:rStyle w:val="Aucun"/>
-          <w:rFonts w:cs="Arial Unicode MS" w:eastAsia="Arial Unicode MS" w:hint="default"/>
-          <w:rtl w:val="0"/>
-          <w:lang w:val="fr-FR"/>
-        </w:rPr>
-        <w:t xml:space="preserve">é </w:t>
-      </w:r>
-      <w:r>
-        <w:rPr>
-          <w:rStyle w:val="Aucun"/>
-          <w:rFonts w:cs="Arial Unicode MS" w:eastAsia="Arial Unicode MS"/>
-          <w:rtl w:val="0"/>
-          <w:lang w:val="fr-FR"/>
-        </w:rPr>
-        <w:t>vert)</w:t>
-      </w:r>
-    </w:p>
-    <w:p>
-      <w:pPr>
-        <w:pStyle w:val="code"/>
-      </w:pPr>
-    </w:p>
-    <w:p>
-      <w:pPr>
-        <w:pStyle w:val="code"/>
-      </w:pPr>
-      <w:r>
-        <w:rPr>
-          <w:rStyle w:val="Aucun"/>
-          <w:rFonts w:cs="Arial Unicode MS" w:eastAsia="Arial Unicode MS"/>
-          <w:rtl w:val="0"/>
-          <w:lang w:val="fr-FR"/>
-        </w:rPr>
-        <w:t>Les styles appliqu</w:t>
-      </w:r>
-      <w:r>
-        <w:rPr>
-          <w:rStyle w:val="Aucun"/>
-          <w:rFonts w:cs="Arial Unicode MS" w:eastAsia="Arial Unicode MS" w:hint="default"/>
-          <w:rtl w:val="0"/>
-          <w:lang w:val="fr-FR"/>
-        </w:rPr>
-        <w:t>é</w:t>
-      </w:r>
-      <w:r>
-        <w:rPr>
-          <w:rStyle w:val="Aucun"/>
-          <w:rFonts w:cs="Arial Unicode MS" w:eastAsia="Arial Unicode MS"/>
-          <w:rtl w:val="0"/>
-          <w:lang w:val="fr-FR"/>
-        </w:rPr>
-        <w:t>s au composant sont d</w:t>
-      </w:r>
-      <w:r>
-        <w:rPr>
-          <w:rStyle w:val="Aucun"/>
-          <w:rFonts w:cs="Arial Unicode MS" w:eastAsia="Arial Unicode MS" w:hint="default"/>
-          <w:rtl w:val="0"/>
-          <w:lang w:val="fr-FR"/>
-        </w:rPr>
-        <w:t>é</w:t>
-      </w:r>
-      <w:r>
-        <w:rPr>
-          <w:rStyle w:val="Aucun"/>
-          <w:rFonts w:cs="Arial Unicode MS" w:eastAsia="Arial Unicode MS"/>
-          <w:rtl w:val="0"/>
-          <w:lang w:val="fr-FR"/>
-        </w:rPr>
-        <w:t>finis dans des classes CSS (cf. carr</w:t>
-      </w:r>
-      <w:r>
-        <w:rPr>
-          <w:rStyle w:val="Aucun"/>
-          <w:rFonts w:cs="Arial Unicode MS" w:eastAsia="Arial Unicode MS" w:hint="default"/>
-          <w:rtl w:val="0"/>
-          <w:lang w:val="fr-FR"/>
-        </w:rPr>
-        <w:t xml:space="preserve">é </w:t>
-      </w:r>
-      <w:r>
-        <w:rPr>
-          <w:rStyle w:val="Aucun"/>
-          <w:rFonts w:cs="Arial Unicode MS" w:eastAsia="Arial Unicode MS"/>
-          <w:rtl w:val="0"/>
-          <w:lang w:val="fr-FR"/>
-        </w:rPr>
-        <w:t xml:space="preserve">orange). Les classes </w:t>
-      </w:r>
-      <w:r>
-        <w:rPr>
-          <w:rStyle w:val="Aucun"/>
-          <w:rFonts w:cs="Arial Unicode MS" w:eastAsia="Arial Unicode MS" w:hint="default"/>
-          <w:rtl w:val="0"/>
-          <w:lang w:val="fr-FR"/>
-        </w:rPr>
-        <w:t xml:space="preserve">à </w:t>
-      </w:r>
-      <w:r>
-        <w:rPr>
-          <w:rStyle w:val="Aucun"/>
-          <w:rFonts w:cs="Arial Unicode MS" w:eastAsia="Arial Unicode MS"/>
-          <w:rtl w:val="0"/>
-          <w:lang w:val="fr-FR"/>
-        </w:rPr>
-        <w:t>appliquer sont d</w:t>
-      </w:r>
-      <w:r>
-        <w:rPr>
-          <w:rStyle w:val="Aucun"/>
-          <w:rFonts w:cs="Arial Unicode MS" w:eastAsia="Arial Unicode MS" w:hint="default"/>
-          <w:rtl w:val="0"/>
-          <w:lang w:val="fr-FR"/>
-        </w:rPr>
-        <w:t>é</w:t>
-      </w:r>
-      <w:r>
-        <w:rPr>
-          <w:rStyle w:val="Aucun"/>
-          <w:rFonts w:cs="Arial Unicode MS" w:eastAsia="Arial Unicode MS"/>
-          <w:rtl w:val="0"/>
-          <w:lang w:val="fr-FR"/>
-        </w:rPr>
-        <w:t xml:space="preserve">finies dans le fichier CSS </w:t>
-      </w:r>
-      <w:r>
-        <w:rPr>
-          <w:rStyle w:val="Aucun"/>
-          <w:rFonts w:cs="Arial Unicode MS" w:eastAsia="Arial Unicode MS"/>
-          <w:rtl w:val="0"/>
-          <w:lang w:val="en-US"/>
-        </w:rPr>
-        <w:t>`src/clients/styles/app.scss`</w:t>
-      </w:r>
-      <w:r>
-        <w:rPr>
-          <w:rStyle w:val="Aucun"/>
-          <w:rFonts w:cs="Arial Unicode MS" w:eastAsia="Arial Unicode MS"/>
-          <w:rtl w:val="0"/>
-          <w:lang w:val="fr-FR"/>
-        </w:rPr>
-        <w:t>.</w:t>
-      </w:r>
-      <w:r>
-        <w:rPr>
-          <w:rStyle w:val="Aucun A"/>
+      <w:r>
+        <w:rPr>
+          <w:rStyle w:val="Aucun"/>
         </w:rPr>
         <mc:AlternateContent>
           <mc:Choice Requires="wpg">
             <w:drawing xmlns:a="http://schemas.openxmlformats.org/drawingml/2006/main">
               <wp:anchor distT="152400" distB="152400" distL="152400" distR="152400" simplePos="0" relativeHeight="251660288" behindDoc="0" locked="0" layoutInCell="1" allowOverlap="1">
                 <wp:simplePos x="0" y="0"/>
-                <wp:positionH relativeFrom="page">
-                  <wp:posOffset>720090</wp:posOffset>
+                <wp:positionH relativeFrom="margin">
+                  <wp:posOffset>1</wp:posOffset>
                 </wp:positionH>
                 <wp:positionV relativeFrom="line">
-                  <wp:posOffset>527085</wp:posOffset>
+                  <wp:posOffset>386079</wp:posOffset>
                 </wp:positionV>
-                <wp:extent cx="5518281" cy="7213897"/>
+                <wp:extent cx="5518288" cy="7213901"/>
                 <wp:effectExtent l="0" t="0" r="0" b="0"/>
                 <wp:wrapTopAndBottom distT="152400" distB="152400"/>
                 <wp:docPr id="1073741840" name="officeArt object" descr="Grouper"/>
@@ -2054,9 +1674,9 @@
                       <wpg:grpSpPr>
                         <a:xfrm>
                           <a:off x="0" y="0"/>
-                          <a:ext cx="5518281" cy="7213897"/>
-                          <a:chOff x="0" y="0"/>
-                          <a:chExt cx="5518280" cy="7213896"/>
+                          <a:ext cx="5518288" cy="7213901"/>
+                          <a:chOff x="-1" y="0"/>
+                          <a:chExt cx="5518287" cy="7213900"/>
                         </a:xfrm>
                       </wpg:grpSpPr>
                       <pic:pic xmlns:pic="http://schemas.openxmlformats.org/drawingml/2006/picture">
@@ -2076,8 +1696,8 @@
                         </pic:blipFill>
                         <pic:spPr>
                           <a:xfrm>
-                            <a:off x="-1" y="0"/>
-                            <a:ext cx="5518282" cy="7213897"/>
+                            <a:off x="-2" y="-1"/>
+                            <a:ext cx="5518289" cy="7213902"/>
                           </a:xfrm>
                           <a:prstGeom prst="rect">
                             <a:avLst/>
@@ -2094,8 +1714,8 @@
                         <wps:cNvSpPr/>
                         <wps:spPr>
                           <a:xfrm>
-                            <a:off x="210147" y="3020239"/>
-                            <a:ext cx="5289084" cy="3094040"/>
+                            <a:off x="210146" y="3020239"/>
+                            <a:ext cx="5289090" cy="3094043"/>
                           </a:xfrm>
                           <a:prstGeom prst="rect">
                             <a:avLst/>
@@ -2117,8 +1737,8 @@
                         <wps:cNvSpPr/>
                         <wps:spPr>
                           <a:xfrm>
-                            <a:off x="509867" y="3598573"/>
-                            <a:ext cx="4989364" cy="1078907"/>
+                            <a:off x="509868" y="3598573"/>
+                            <a:ext cx="4989368" cy="1078910"/>
                           </a:xfrm>
                           <a:prstGeom prst="rect">
                             <a:avLst/>
@@ -2140,8 +1760,8 @@
                         <wps:cNvSpPr/>
                         <wps:spPr>
                           <a:xfrm>
-                            <a:off x="824828" y="3761133"/>
-                            <a:ext cx="1386967" cy="204909"/>
+                            <a:off x="824829" y="3761133"/>
+                            <a:ext cx="1386969" cy="204912"/>
                           </a:xfrm>
                           <a:prstGeom prst="rect">
                             <a:avLst/>
@@ -2166,20 +1786,20 @@
           </mc:Choice>
           <mc:Fallback>
             <w:pict>
-              <v:group id="_x0000_s1037" style="visibility:visible;position:absolute;margin-left:56.7pt;margin-top:41.5pt;width:434.5pt;height:568.0pt;z-index:251660288;mso-position-horizontal:absolute;mso-position-horizontal-relative:page;mso-position-vertical:absolute;mso-position-vertical-relative:line;mso-wrap-distance-left:12.0pt;mso-wrap-distance-top:12.0pt;mso-wrap-distance-right:12.0pt;mso-wrap-distance-bottom:12.0pt;" coordorigin="0,0" coordsize="5518280,7213897">
-                <w10:wrap type="topAndBottom" side="bothSides" anchorx="page"/>
-                <v:shape id="_x0000_s1038" type="#_x0000_t75" style="position:absolute;left:0;top:0;width:5518280;height:7213897;">
+              <v:group id="_x0000_s1037" style="visibility:visible;position:absolute;margin-left:0.0pt;margin-top:30.4pt;width:434.5pt;height:568.0pt;z-index:251660288;mso-position-horizontal:absolute;mso-position-horizontal-relative:margin;mso-position-vertical:absolute;mso-position-vertical-relative:line;mso-wrap-distance-left:12.0pt;mso-wrap-distance-top:12.0pt;mso-wrap-distance-right:12.0pt;mso-wrap-distance-bottom:12.0pt;" coordorigin="-1,0" coordsize="5518287,7213900">
+                <w10:wrap type="topAndBottom" side="bothSides" anchorx="margin"/>
+                <v:shape id="_x0000_s1038" type="#_x0000_t75" style="position:absolute;left:-1;top:0;width:5518287;height:7213901;">
                   <v:imagedata r:id="rId5" o:title="image2.png"/>
                 </v:shape>
-                <v:rect id="_x0000_s1039" style="position:absolute;left:210148;top:3020240;width:5289082;height:3094039;">
+                <v:rect id="_x0000_s1039" style="position:absolute;left:210147;top:3020240;width:5289089;height:3094042;">
                   <v:fill on="f"/>
                   <v:stroke filltype="solid" color="#B51600" opacity="100.0%" weight="3.0pt" dashstyle="solid" endcap="flat" miterlimit="400.0%" joinstyle="miter" linestyle="single" startarrow="none" startarrowwidth="medium" startarrowlength="medium" endarrow="none" endarrowwidth="medium" endarrowlength="medium"/>
                 </v:rect>
-                <v:rect id="_x0000_s1040" style="position:absolute;left:509868;top:3598574;width:4989362;height:1078906;">
+                <v:rect id="_x0000_s1040" style="position:absolute;left:509868;top:3598574;width:4989368;height:1078909;">
                   <v:fill on="f"/>
                   <v:stroke filltype="solid" color="#027001" opacity="100.0%" weight="3.0pt" dashstyle="solid" endcap="flat" miterlimit="400.0%" joinstyle="miter" linestyle="single" startarrow="none" startarrowwidth="medium" startarrowlength="medium" endarrow="none" endarrowwidth="medium" endarrowlength="medium"/>
                 </v:rect>
-                <v:rect id="_x0000_s1041" style="position:absolute;left:824828;top:3761134;width:1386966;height:204908;">
+                <v:rect id="_x0000_s1041" style="position:absolute;left:824829;top:3761134;width:1386969;height:204911;">
                   <v:fill on="f"/>
                   <v:stroke filltype="solid" color="#F27100" opacity="100.0%" weight="3.0pt" dashstyle="solid" endcap="flat" miterlimit="400.0%" joinstyle="miter" linestyle="single" startarrow="none" startarrowwidth="medium" startarrowlength="medium" endarrow="none" endarrowwidth="medium" endarrowlength="medium"/>
                 </v:rect>
@@ -2187,6 +1807,681 @@
             </w:pict>
           </mc:Fallback>
         </mc:AlternateContent>
+      </w:r>
+    </w:p>
+    <w:p>
+      <w:pPr>
+        <w:pStyle w:val="code"/>
+      </w:pPr>
+    </w:p>
+    <w:p>
+      <w:pPr>
+        <w:pStyle w:val="Corps A"/>
+      </w:pPr>
+      <w:r>
+        <w:rPr>
+          <w:rStyle w:val="Aucun"/>
+          <w:rtl w:val="0"/>
+          <w:lang w:val="fr-FR"/>
+        </w:rPr>
+        <w:t xml:space="preserve">Tous les changements de structure HTML se font </w:t>
+      </w:r>
+      <w:r>
+        <w:rPr>
+          <w:rStyle w:val="Aucun"/>
+          <w:rtl w:val="0"/>
+          <w:lang w:val="fr-FR"/>
+        </w:rPr>
+        <w:t xml:space="preserve">à </w:t>
+      </w:r>
+      <w:r>
+        <w:rPr>
+          <w:rStyle w:val="Aucun"/>
+          <w:rtl w:val="0"/>
+          <w:lang w:val="fr-FR"/>
+        </w:rPr>
+        <w:t>l</w:t>
+      </w:r>
+      <w:r>
+        <w:rPr>
+          <w:rStyle w:val="Aucun"/>
+          <w:rtl w:val="0"/>
+          <w:lang w:val="fr-FR"/>
+        </w:rPr>
+        <w:t>’</w:t>
+      </w:r>
+      <w:r>
+        <w:rPr>
+          <w:rStyle w:val="Aucun"/>
+          <w:rtl w:val="0"/>
+          <w:lang w:val="fr-FR"/>
+        </w:rPr>
+        <w:t>int</w:t>
+      </w:r>
+      <w:r>
+        <w:rPr>
+          <w:rStyle w:val="Aucun"/>
+          <w:rtl w:val="0"/>
+          <w:lang w:val="fr-FR"/>
+        </w:rPr>
+        <w:t>é</w:t>
+      </w:r>
+      <w:r>
+        <w:rPr>
+          <w:rStyle w:val="Aucun"/>
+          <w:rtl w:val="0"/>
+          <w:lang w:val="fr-FR"/>
+        </w:rPr>
+        <w:t>rieur du `return html` (cf. carr</w:t>
+      </w:r>
+      <w:r>
+        <w:rPr>
+          <w:rStyle w:val="Aucun"/>
+          <w:rtl w:val="0"/>
+          <w:lang w:val="fr-FR"/>
+        </w:rPr>
+        <w:t xml:space="preserve">é </w:t>
+      </w:r>
+      <w:r>
+        <w:rPr>
+          <w:rStyle w:val="Aucun"/>
+          <w:rtl w:val="0"/>
+          <w:lang w:val="fr-FR"/>
+        </w:rPr>
+        <w:t>rouge).</w:t>
+      </w:r>
+    </w:p>
+    <w:p>
+      <w:pPr>
+        <w:pStyle w:val="Corps A"/>
+      </w:pPr>
+    </w:p>
+    <w:p>
+      <w:pPr>
+        <w:pStyle w:val="Corps A"/>
+      </w:pPr>
+      <w:r>
+        <w:rPr>
+          <w:rStyle w:val="Aucun A"/>
+          <w:rtl w:val="0"/>
+          <w:lang w:val="fr-FR"/>
+        </w:rPr>
+        <w:t>Les vues utilisent des composants g</w:t>
+      </w:r>
+      <w:r>
+        <w:rPr>
+          <w:rStyle w:val="Aucun A"/>
+          <w:rtl w:val="0"/>
+          <w:lang w:val="fr-FR"/>
+        </w:rPr>
+        <w:t>é</w:t>
+      </w:r>
+      <w:r>
+        <w:rPr>
+          <w:rStyle w:val="Aucun A"/>
+          <w:rtl w:val="0"/>
+          <w:lang w:val="fr-FR"/>
+        </w:rPr>
+        <w:t>n</w:t>
+      </w:r>
+      <w:r>
+        <w:rPr>
+          <w:rStyle w:val="Aucun A"/>
+          <w:rtl w:val="0"/>
+          <w:lang w:val="fr-FR"/>
+        </w:rPr>
+        <w:t>é</w:t>
+      </w:r>
+      <w:r>
+        <w:rPr>
+          <w:rStyle w:val="Aucun A"/>
+          <w:rtl w:val="0"/>
+          <w:lang w:val="fr-FR"/>
+        </w:rPr>
+        <w:t>riques de la biblioth</w:t>
+      </w:r>
+      <w:r>
+        <w:rPr>
+          <w:rStyle w:val="Aucun A"/>
+          <w:rtl w:val="0"/>
+          <w:lang w:val="fr-FR"/>
+        </w:rPr>
+        <w:t>è</w:t>
+      </w:r>
+      <w:r>
+        <w:rPr>
+          <w:rStyle w:val="Aucun A"/>
+          <w:rtl w:val="0"/>
+          <w:lang w:val="fr-FR"/>
+        </w:rPr>
+        <w:t xml:space="preserve">que sc-components </w:t>
+      </w:r>
+      <w:r>
+        <w:rPr>
+          <w:rStyle w:val="Hyperlink.1"/>
+          <w:u w:val="single"/>
+          <w:lang w:val="en-US"/>
+        </w:rPr>
+        <w:fldChar w:fldCharType="begin" w:fldLock="0"/>
+      </w:r>
+      <w:r>
+        <w:rPr>
+          <w:rStyle w:val="Hyperlink.1"/>
+          <w:u w:val="single"/>
+          <w:lang w:val="en-US"/>
+        </w:rPr>
+        <w:instrText xml:space="preserve"> HYPERLINK "https://ircam-ismm.github.io/sc-components/"</w:instrText>
+      </w:r>
+      <w:r>
+        <w:rPr>
+          <w:rStyle w:val="Hyperlink.1"/>
+          <w:u w:val="single"/>
+          <w:lang w:val="en-US"/>
+        </w:rPr>
+        <w:fldChar w:fldCharType="separate" w:fldLock="0"/>
+      </w:r>
+      <w:r>
+        <w:rPr>
+          <w:rStyle w:val="Hyperlink.1"/>
+          <w:u w:val="single"/>
+          <w:rtl w:val="0"/>
+          <w:lang w:val="en-US"/>
+        </w:rPr>
+        <w:t>https://ircam-ismm.github.io/sc-components/</w:t>
+      </w:r>
+      <w:r>
+        <w:rPr/>
+        <w:fldChar w:fldCharType="end" w:fldLock="0"/>
+      </w:r>
+      <w:r>
+        <w:rPr>
+          <w:rStyle w:val="Aucun A"/>
+          <w:rtl w:val="0"/>
+          <w:lang w:val="fr-FR"/>
+        </w:rPr>
+        <w:t xml:space="preserve"> : les </w:t>
+      </w:r>
+      <w:r>
+        <w:rPr>
+          <w:rStyle w:val="Aucun A"/>
+          <w:rtl w:val="0"/>
+          <w:lang w:val="fr-FR"/>
+        </w:rPr>
+        <w:t>é</w:t>
+      </w:r>
+      <w:r>
+        <w:rPr>
+          <w:rStyle w:val="Aucun A"/>
+          <w:rtl w:val="0"/>
+          <w:lang w:val="fr-FR"/>
+        </w:rPr>
+        <w:t>l</w:t>
+      </w:r>
+      <w:r>
+        <w:rPr>
+          <w:rStyle w:val="Aucun A"/>
+          <w:rtl w:val="0"/>
+          <w:lang w:val="fr-FR"/>
+        </w:rPr>
+        <w:t>é</w:t>
+      </w:r>
+      <w:r>
+        <w:rPr>
+          <w:rStyle w:val="Aucun A"/>
+          <w:rtl w:val="0"/>
+          <w:lang w:val="fr-FR"/>
+        </w:rPr>
+        <w:t>ments HTML correspondant commencent par &lt;sc-*&gt;. (cf. carr</w:t>
+      </w:r>
+      <w:r>
+        <w:rPr>
+          <w:rStyle w:val="Aucun A"/>
+          <w:rtl w:val="0"/>
+          <w:lang w:val="fr-FR"/>
+        </w:rPr>
+        <w:t xml:space="preserve">é </w:t>
+      </w:r>
+      <w:r>
+        <w:rPr>
+          <w:rStyle w:val="Aucun A"/>
+          <w:rtl w:val="0"/>
+          <w:lang w:val="fr-FR"/>
+        </w:rPr>
+        <w:t>vert)</w:t>
+      </w:r>
+    </w:p>
+    <w:p>
+      <w:pPr>
+        <w:pStyle w:val="Corps A"/>
+      </w:pPr>
+    </w:p>
+    <w:p>
+      <w:pPr>
+        <w:pStyle w:val="Corps A"/>
+        <w:rPr>
+          <w:rStyle w:val="Aucun"/>
+        </w:rPr>
+      </w:pPr>
+      <w:r>
+        <w:rPr>
+          <w:rStyle w:val="Aucun A"/>
+          <w:rtl w:val="0"/>
+          <w:lang w:val="fr-FR"/>
+        </w:rPr>
+        <w:t>Les styles appliqu</w:t>
+      </w:r>
+      <w:r>
+        <w:rPr>
+          <w:rStyle w:val="Aucun A"/>
+          <w:rtl w:val="0"/>
+          <w:lang w:val="fr-FR"/>
+        </w:rPr>
+        <w:t>é</w:t>
+      </w:r>
+      <w:r>
+        <w:rPr>
+          <w:rStyle w:val="Aucun A"/>
+          <w:rtl w:val="0"/>
+          <w:lang w:val="fr-FR"/>
+        </w:rPr>
+        <w:t>s au composant sont d</w:t>
+      </w:r>
+      <w:r>
+        <w:rPr>
+          <w:rStyle w:val="Aucun A"/>
+          <w:rtl w:val="0"/>
+          <w:lang w:val="fr-FR"/>
+        </w:rPr>
+        <w:t>é</w:t>
+      </w:r>
+      <w:r>
+        <w:rPr>
+          <w:rStyle w:val="Aucun A"/>
+          <w:rtl w:val="0"/>
+          <w:lang w:val="fr-FR"/>
+        </w:rPr>
+        <w:t>finis dans des classes CSS (cf. carr</w:t>
+      </w:r>
+      <w:r>
+        <w:rPr>
+          <w:rStyle w:val="Aucun A"/>
+          <w:rtl w:val="0"/>
+          <w:lang w:val="fr-FR"/>
+        </w:rPr>
+        <w:t xml:space="preserve">é </w:t>
+      </w:r>
+      <w:r>
+        <w:rPr>
+          <w:rStyle w:val="Aucun A"/>
+          <w:rtl w:val="0"/>
+          <w:lang w:val="fr-FR"/>
+        </w:rPr>
+        <w:t xml:space="preserve">orange). Les classes </w:t>
+      </w:r>
+      <w:r>
+        <w:rPr>
+          <w:rStyle w:val="Aucun A"/>
+          <w:rtl w:val="0"/>
+          <w:lang w:val="fr-FR"/>
+        </w:rPr>
+        <w:t xml:space="preserve">à </w:t>
+      </w:r>
+      <w:r>
+        <w:rPr>
+          <w:rStyle w:val="Aucun A"/>
+          <w:rtl w:val="0"/>
+          <w:lang w:val="fr-FR"/>
+        </w:rPr>
+        <w:t>appliquer sont d</w:t>
+      </w:r>
+      <w:r>
+        <w:rPr>
+          <w:rStyle w:val="Aucun A"/>
+          <w:rtl w:val="0"/>
+          <w:lang w:val="fr-FR"/>
+        </w:rPr>
+        <w:t>é</w:t>
+      </w:r>
+      <w:r>
+        <w:rPr>
+          <w:rStyle w:val="Aucun A"/>
+          <w:rtl w:val="0"/>
+          <w:lang w:val="fr-FR"/>
+        </w:rPr>
+        <w:t xml:space="preserve">finies dans le fichier CSS </w:t>
+      </w:r>
+      <w:r>
+        <w:rPr>
+          <w:rStyle w:val="Aucun"/>
+          <w:rtl w:val="0"/>
+          <w:lang w:val="en-US"/>
+        </w:rPr>
+        <w:t>`src/clients/styles/app.scss`</w:t>
+      </w:r>
+      <w:r>
+        <w:rPr>
+          <w:rStyle w:val="Aucun A"/>
+          <w:rtl w:val="0"/>
+          <w:lang w:val="fr-FR"/>
+        </w:rPr>
+        <w:t>.</w:t>
+      </w:r>
+    </w:p>
+    <w:p>
+      <w:pPr>
+        <w:pStyle w:val="Sous-titre B"/>
+        <w:rPr>
+          <w:rStyle w:val="Aucun"/>
+        </w:rPr>
+      </w:pPr>
+    </w:p>
+    <w:p>
+      <w:pPr>
+        <w:pStyle w:val="Sous-titre B"/>
+        <w:rPr>
+          <w:rStyle w:val="Aucun"/>
+        </w:rPr>
+      </w:pPr>
+      <w:r>
+        <w:rPr>
+          <w:rStyle w:val="Aucun"/>
+          <w:rFonts w:cs="Arial Unicode MS" w:eastAsia="Arial Unicode MS"/>
+          <w:rtl w:val="0"/>
+          <w:lang w:val="fr-FR"/>
+        </w:rPr>
+        <w:t>Modifications</w:t>
+      </w:r>
+    </w:p>
+    <w:p>
+      <w:pPr>
+        <w:pStyle w:val="Corps A"/>
+        <w:rPr>
+          <w:rStyle w:val="Aucun"/>
+        </w:rPr>
+      </w:pPr>
+    </w:p>
+    <w:p>
+      <w:pPr>
+        <w:pStyle w:val="Corps A"/>
+      </w:pPr>
+      <w:r>
+        <w:rPr>
+          <w:rStyle w:val="Aucun"/>
+          <w:rtl w:val="0"/>
+          <w:lang w:val="fr-FR"/>
+        </w:rPr>
+        <w:t>Dans le dossier `koral-server-src`, il faut d</w:t>
+      </w:r>
+      <w:r>
+        <w:rPr>
+          <w:rStyle w:val="Aucun"/>
+          <w:rtl w:val="0"/>
+          <w:lang w:val="fr-FR"/>
+        </w:rPr>
+        <w:t>’</w:t>
+      </w:r>
+      <w:r>
+        <w:rPr>
+          <w:rStyle w:val="Aucun"/>
+          <w:rtl w:val="0"/>
+          <w:lang w:val="fr-FR"/>
+        </w:rPr>
+        <w:t>abord installer les d</w:t>
+      </w:r>
+      <w:r>
+        <w:rPr>
+          <w:rStyle w:val="Aucun"/>
+          <w:rtl w:val="0"/>
+          <w:lang w:val="fr-FR"/>
+        </w:rPr>
+        <w:t>é</w:t>
+      </w:r>
+      <w:r>
+        <w:rPr>
+          <w:rStyle w:val="Aucun"/>
+          <w:rtl w:val="0"/>
+          <w:lang w:val="fr-FR"/>
+        </w:rPr>
+        <w:t>pendances de node :</w:t>
+      </w:r>
+    </w:p>
+    <w:p>
+      <w:pPr>
+        <w:pStyle w:val="code"/>
+      </w:pPr>
+    </w:p>
+    <w:p>
+      <w:pPr>
+        <w:pStyle w:val="code"/>
+      </w:pPr>
+      <w:r>
+        <w:rPr>
+          <w:rStyle w:val="Aucun A"/>
+          <w:rFonts w:cs="Arial Unicode MS" w:eastAsia="Arial Unicode MS"/>
+          <w:rtl w:val="0"/>
+          <w:lang w:val="fr-FR"/>
+        </w:rPr>
+        <w:t xml:space="preserve">cd </w:t>
+      </w:r>
+      <w:r>
+        <w:rPr>
+          <w:rStyle w:val="Aucun"/>
+          <w:rFonts w:cs="Arial Unicode MS" w:eastAsia="Arial Unicode MS"/>
+          <w:rtl w:val="0"/>
+          <w:lang w:val="da-DK"/>
+        </w:rPr>
+        <w:t>koral-server-src</w:t>
+      </w:r>
+    </w:p>
+    <w:p>
+      <w:pPr>
+        <w:pStyle w:val="code"/>
+      </w:pPr>
+      <w:r>
+        <w:rPr>
+          <w:rStyle w:val="Aucun A"/>
+          <w:rFonts w:cs="Arial Unicode MS" w:eastAsia="Arial Unicode MS"/>
+          <w:rtl w:val="0"/>
+          <w:lang w:val="fr-FR"/>
+        </w:rPr>
+        <w:t xml:space="preserve">npm install </w:t>
+      </w:r>
+    </w:p>
+    <w:p>
+      <w:pPr>
+        <w:pStyle w:val="code"/>
+      </w:pPr>
+    </w:p>
+    <w:p>
+      <w:pPr>
+        <w:pStyle w:val="Corps A"/>
+      </w:pPr>
+      <w:r>
+        <w:rPr>
+          <w:rStyle w:val="Aucun"/>
+          <w:rtl w:val="0"/>
+          <w:lang w:val="fr-FR"/>
+        </w:rPr>
+        <w:t>Il est ensuite possible de faire des modifications. Il faut alors faire un nouveau build pour max</w:t>
+      </w:r>
+    </w:p>
+    <w:p>
+      <w:pPr>
+        <w:pStyle w:val="Corps A"/>
+      </w:pPr>
+    </w:p>
+    <w:p>
+      <w:pPr>
+        <w:pStyle w:val="code"/>
+      </w:pPr>
+      <w:r>
+        <w:rPr>
+          <w:rStyle w:val="Aucun A"/>
+          <w:rFonts w:cs="Arial Unicode MS" w:eastAsia="Arial Unicode MS"/>
+          <w:rtl w:val="0"/>
+          <w:lang w:val="fr-FR"/>
+        </w:rPr>
+        <w:t>./</w:t>
+      </w:r>
+      <w:r>
+        <w:rPr>
+          <w:rStyle w:val="Aucun"/>
+          <w:rFonts w:cs="Arial Unicode MS" w:eastAsia="Arial Unicode MS"/>
+          <w:rtl w:val="0"/>
+          <w:lang w:val="en-US"/>
+        </w:rPr>
+        <w:t>max-build.bash</w:t>
+      </w:r>
+    </w:p>
+    <w:p>
+      <w:pPr>
+        <w:pStyle w:val="Corps A"/>
+      </w:pPr>
+    </w:p>
+    <w:p>
+      <w:pPr>
+        <w:pStyle w:val="Corps A"/>
+      </w:pPr>
+      <w:r>
+        <w:rPr>
+          <w:rStyle w:val="Aucun"/>
+          <w:rtl w:val="0"/>
+          <w:lang w:val="fr-FR"/>
+        </w:rPr>
+        <w:t xml:space="preserve">Il est possible de lancer un environnement de travail pour effectuer un build </w:t>
+      </w:r>
+      <w:r>
+        <w:rPr>
+          <w:rStyle w:val="Aucun"/>
+          <w:rtl w:val="0"/>
+          <w:lang w:val="fr-FR"/>
+        </w:rPr>
+        <w:t xml:space="preserve">à </w:t>
+      </w:r>
+      <w:r>
+        <w:rPr>
+          <w:rStyle w:val="Aucun"/>
+          <w:rtl w:val="0"/>
+          <w:lang w:val="fr-FR"/>
+        </w:rPr>
+        <w:t>chaque changement. Il suffit de recharger la WebView pour voir les modifications. Tout d</w:t>
+      </w:r>
+      <w:r>
+        <w:rPr>
+          <w:rStyle w:val="Aucun"/>
+          <w:rtl w:val="0"/>
+          <w:lang w:val="fr-FR"/>
+        </w:rPr>
+        <w:t>’</w:t>
+      </w:r>
+      <w:r>
+        <w:rPr>
+          <w:rStyle w:val="Aucun"/>
+          <w:rtl w:val="0"/>
+          <w:lang w:val="fr-FR"/>
+        </w:rPr>
+        <w:t>abord, il faut arr</w:t>
+      </w:r>
+      <w:r>
+        <w:rPr>
+          <w:rStyle w:val="Aucun"/>
+          <w:rtl w:val="0"/>
+          <w:lang w:val="fr-FR"/>
+        </w:rPr>
+        <w:t>ê</w:t>
+      </w:r>
+      <w:r>
+        <w:rPr>
+          <w:rStyle w:val="Aucun"/>
+          <w:rtl w:val="0"/>
+          <w:lang w:val="fr-FR"/>
+        </w:rPr>
+        <w:t>ter les autres serveurs de WebView (notamment dans Max ou dans l</w:t>
+      </w:r>
+      <w:r>
+        <w:rPr>
+          <w:rStyle w:val="Aucun"/>
+          <w:rtl w:val="0"/>
+          <w:lang w:val="fr-FR"/>
+        </w:rPr>
+        <w:t>’</w:t>
+      </w:r>
+      <w:r>
+        <w:rPr>
+          <w:rStyle w:val="Aucun"/>
+          <w:rtl w:val="0"/>
+          <w:lang w:val="fr-FR"/>
+        </w:rPr>
+        <w:t>application autonome). Puis, lancer la commande</w:t>
+      </w:r>
+      <w:r>
+        <w:rPr>
+          <w:rStyle w:val="Aucun"/>
+          <w:rtl w:val="0"/>
+          <w:lang w:val="fr-FR"/>
+        </w:rPr>
+        <w:t> </w:t>
+      </w:r>
+      <w:r>
+        <w:rPr>
+          <w:rStyle w:val="Aucun"/>
+          <w:rtl w:val="0"/>
+          <w:lang w:val="fr-FR"/>
+        </w:rPr>
+        <w:t>:</w:t>
+      </w:r>
+    </w:p>
+    <w:p>
+      <w:pPr>
+        <w:pStyle w:val="Corps A"/>
+      </w:pPr>
+    </w:p>
+    <w:p>
+      <w:pPr>
+        <w:pStyle w:val="code"/>
+      </w:pPr>
+      <w:r>
+        <w:rPr>
+          <w:rStyle w:val="Aucun A"/>
+          <w:rFonts w:cs="Arial Unicode MS" w:eastAsia="Arial Unicode MS"/>
+          <w:rtl w:val="0"/>
+          <w:lang w:val="fr-FR"/>
+        </w:rPr>
+        <w:t>npm run dev</w:t>
+      </w:r>
+    </w:p>
+    <w:p>
+      <w:pPr>
+        <w:pStyle w:val="code"/>
+      </w:pPr>
+    </w:p>
+    <w:p>
+      <w:pPr>
+        <w:pStyle w:val="Corps A"/>
+      </w:pPr>
+      <w:r>
+        <w:rPr>
+          <w:rStyle w:val="Aucun"/>
+          <w:rtl w:val="0"/>
+          <w:lang w:val="fr-FR"/>
+        </w:rPr>
+        <w:t>Lorsque les changements sont valid</w:t>
+      </w:r>
+      <w:r>
+        <w:rPr>
+          <w:rStyle w:val="Aucun"/>
+          <w:rtl w:val="0"/>
+          <w:lang w:val="fr-FR"/>
+        </w:rPr>
+        <w:t>é</w:t>
+      </w:r>
+      <w:r>
+        <w:rPr>
+          <w:rStyle w:val="Aucun"/>
+          <w:rtl w:val="0"/>
+          <w:lang w:val="fr-FR"/>
+        </w:rPr>
+        <w:t>s, ne pas oublier de faire un dernier build pour Max, puis de faire une version sur git (commit et push).</w:t>
       </w:r>
     </w:p>
     <w:sectPr>
@@ -2689,7 +2984,7 @@
   </w:style>
   <w:style w:type="paragraph" w:styleId="Titre A">
     <w:name w:val="Titre A"/>
-    <w:next w:val="Corps A"/>
+    <w:next w:val="Corps A A"/>
     <w:pPr>
       <w:keepNext w:val="1"/>
       <w:keepLines w:val="0"/>
@@ -2724,6 +3019,107 @@
       <w:shd w:val="nil" w:color="auto" w:fill="auto"/>
       <w:vertAlign w:val="baseline"/>
       <w:lang w:val="fr-FR"/>
+      <w14:textOutline w14:w="12700" w14:cap="flat">
+        <w14:noFill/>
+        <w14:miter w14:lim="400000"/>
+      </w14:textOutline>
+      <w14:textFill>
+        <w14:solidFill>
+          <w14:srgbClr w14:val="000000"/>
+        </w14:solidFill>
+      </w14:textFill>
+    </w:rPr>
+  </w:style>
+  <w:style w:type="paragraph" w:styleId="Corps A A">
+    <w:name w:val="Corps A A"/>
+    <w:next w:val="Corps A A"/>
+    <w:pPr>
+      <w:keepNext w:val="0"/>
+      <w:keepLines w:val="0"/>
+      <w:pageBreakBefore w:val="0"/>
+      <w:widowControl w:val="1"/>
+      <w:shd w:val="clear" w:color="auto" w:fill="auto"/>
+      <w:suppressAutoHyphens w:val="0"/>
+      <w:bidi w:val="0"/>
+      <w:spacing w:before="0" w:after="0" w:line="240" w:lineRule="auto"/>
+      <w:ind w:left="0" w:right="0" w:firstLine="0"/>
+      <w:jc w:val="left"/>
+      <w:outlineLvl w:val="9"/>
+    </w:pPr>
+    <w:rPr>
+      <w:rFonts w:ascii="Helvetica Neue" w:cs="Arial Unicode MS" w:hAnsi="Helvetica Neue" w:eastAsia="Arial Unicode MS"/>
+      <w:b w:val="0"/>
+      <w:bCs w:val="0"/>
+      <w:i w:val="0"/>
+      <w:iCs w:val="0"/>
+      <w:caps w:val="0"/>
+      <w:smallCaps w:val="0"/>
+      <w:strike w:val="0"/>
+      <w:dstrike w:val="0"/>
+      <w:outline w:val="0"/>
+      <w:color w:val="000000"/>
+      <w:spacing w:val="0"/>
+      <w:kern w:val="0"/>
+      <w:position w:val="0"/>
+      <w:sz w:val="22"/>
+      <w:szCs w:val="22"/>
+      <w:u w:val="none" w:color="000000"/>
+      <w:shd w:val="nil" w:color="auto" w:fill="auto"/>
+      <w:vertAlign w:val="baseline"/>
+      <w:lang w:val="fr-FR"/>
+      <w14:textOutline w14:w="12700" w14:cap="flat">
+        <w14:noFill/>
+        <w14:miter w14:lim="400000"/>
+      </w14:textOutline>
+      <w14:textFill>
+        <w14:solidFill>
+          <w14:srgbClr w14:val="000000"/>
+        </w14:solidFill>
+      </w14:textFill>
+    </w:rPr>
+  </w:style>
+  <w:style w:type="character" w:styleId="Aucun">
+    <w:name w:val="Aucun"/>
+    <w:rPr>
+      <w:lang w:val="fr-FR"/>
+    </w:rPr>
+  </w:style>
+  <w:style w:type="paragraph" w:styleId="code">
+    <w:name w:val="code"/>
+    <w:next w:val="code"/>
+    <w:pPr>
+      <w:keepNext w:val="0"/>
+      <w:keepLines w:val="0"/>
+      <w:pageBreakBefore w:val="0"/>
+      <w:widowControl w:val="1"/>
+      <w:shd w:val="clear" w:color="auto" w:fill="auto"/>
+      <w:suppressAutoHyphens w:val="0"/>
+      <w:bidi w:val="0"/>
+      <w:spacing w:before="0" w:after="0" w:line="240" w:lineRule="auto"/>
+      <w:ind w:left="0" w:right="0" w:firstLine="0"/>
+      <w:jc w:val="left"/>
+      <w:outlineLvl w:val="9"/>
+    </w:pPr>
+    <w:rPr>
+      <w:rFonts w:ascii="Monaco" w:cs="Monaco" w:hAnsi="Monaco" w:eastAsia="Monaco"/>
+      <w:b w:val="0"/>
+      <w:bCs w:val="0"/>
+      <w:i w:val="0"/>
+      <w:iCs w:val="0"/>
+      <w:caps w:val="0"/>
+      <w:smallCaps w:val="0"/>
+      <w:strike w:val="0"/>
+      <w:dstrike w:val="0"/>
+      <w:outline w:val="0"/>
+      <w:color w:val="000000"/>
+      <w:spacing w:val="0"/>
+      <w:kern w:val="0"/>
+      <w:position w:val="0"/>
+      <w:sz w:val="22"/>
+      <w:szCs w:val="22"/>
+      <w:u w:val="none" w:color="000000"/>
+      <w:shd w:val="nil" w:color="auto" w:fill="auto"/>
+      <w:vertAlign w:val="baseline"/>
       <w14:textOutline w14:w="12700" w14:cap="flat">
         <w14:noFill/>
         <w14:miter w14:lim="400000"/>
@@ -2783,69 +3179,24 @@
       </w14:textFill>
     </w:rPr>
   </w:style>
-  <w:style w:type="character" w:styleId="Aucun">
-    <w:name w:val="Aucun"/>
+  <w:style w:type="character" w:styleId="Hyperlink.0">
+    <w:name w:val="Hyperlink.0"/>
+    <w:basedOn w:val="Aucun"/>
+    <w:next w:val="Hyperlink.0"/>
     <w:rPr>
-      <w:lang w:val="fr-FR"/>
-    </w:rPr>
-  </w:style>
-  <w:style w:type="character" w:styleId="Aucun A">
-    <w:name w:val="Aucun A"/>
-    <w:basedOn w:val="Aucun"/>
-    <w:rPr>
-      <w:lang w:val="fr-FR"/>
-    </w:rPr>
-  </w:style>
-  <w:style w:type="paragraph" w:styleId="code">
-    <w:name w:val="code"/>
-    <w:next w:val="code"/>
-    <w:pPr>
-      <w:keepNext w:val="0"/>
-      <w:keepLines w:val="0"/>
-      <w:pageBreakBefore w:val="0"/>
-      <w:widowControl w:val="1"/>
-      <w:shd w:val="clear" w:color="auto" w:fill="auto"/>
-      <w:suppressAutoHyphens w:val="0"/>
-      <w:bidi w:val="0"/>
-      <w:spacing w:before="0" w:after="0" w:line="240" w:lineRule="auto"/>
-      <w:ind w:left="0" w:right="0" w:firstLine="0"/>
-      <w:jc w:val="left"/>
-      <w:outlineLvl w:val="9"/>
-    </w:pPr>
-    <w:rPr>
-      <w:rFonts w:ascii="Helvetica Neue" w:cs="Helvetica Neue" w:hAnsi="Helvetica Neue" w:eastAsia="Helvetica Neue"/>
-      <w:b w:val="0"/>
-      <w:bCs w:val="0"/>
-      <w:i w:val="0"/>
-      <w:iCs w:val="0"/>
-      <w:caps w:val="0"/>
-      <w:smallCaps w:val="0"/>
-      <w:strike w:val="0"/>
-      <w:dstrike w:val="0"/>
       <w:outline w:val="0"/>
-      <w:color w:val="000000"/>
-      <w:spacing w:val="0"/>
-      <w:kern w:val="0"/>
-      <w:position w:val="0"/>
-      <w:sz w:val="22"/>
-      <w:szCs w:val="22"/>
-      <w:u w:val="none" w:color="000000"/>
-      <w:shd w:val="nil" w:color="auto" w:fill="auto"/>
-      <w:vertAlign w:val="baseline"/>
-      <w14:textOutline w14:w="12700" w14:cap="flat">
-        <w14:noFill/>
-        <w14:miter w14:lim="400000"/>
-      </w14:textOutline>
+      <w:color w:val="0000ff"/>
+      <w:u w:val="single" w:color="0000ff"/>
       <w14:textFill>
         <w14:solidFill>
-          <w14:srgbClr w14:val="000000"/>
+          <w14:srgbClr w14:val="0000FF"/>
         </w14:solidFill>
       </w14:textFill>
     </w:rPr>
   </w:style>
   <w:style w:type="paragraph" w:styleId="Sous-titre A">
     <w:name w:val="Sous-titre A"/>
-    <w:next w:val="Corps A"/>
+    <w:next w:val="Corps A A"/>
     <w:pPr>
       <w:keepNext w:val="1"/>
       <w:keepLines w:val="0"/>
@@ -2891,19 +3242,26 @@
       </w14:textFill>
     </w:rPr>
   </w:style>
-  <w:style w:type="character" w:styleId="Hyperlink.0">
-    <w:name w:val="Hyperlink.0"/>
+  <w:style w:type="character" w:styleId="Aucun A">
+    <w:name w:val="Aucun A"/>
     <w:basedOn w:val="Aucun"/>
-    <w:next w:val="Hyperlink.0"/>
     <w:rPr>
-      <w:u w:val="single"/>
-      <w:lang w:val="en-US"/>
+      <w:lang w:val="fr-FR"/>
     </w:rPr>
   </w:style>
   <w:style w:type="character" w:styleId="Hyperlink.1">
     <w:name w:val="Hyperlink.1"/>
     <w:basedOn w:val="Aucun"/>
     <w:next w:val="Hyperlink.1"/>
+    <w:rPr>
+      <w:u w:val="single"/>
+      <w:lang w:val="en-US"/>
+    </w:rPr>
+  </w:style>
+  <w:style w:type="character" w:styleId="Hyperlink.2">
+    <w:name w:val="Hyperlink.2"/>
+    <w:basedOn w:val="Aucun"/>
+    <w:next w:val="Hyperlink.2"/>
     <w:rPr>
       <w:u w:val="single"/>
       <w:lang w:val="de-DE"/>
@@ -2916,6 +3274,54 @@
         <w:numId w:val="1"/>
       </w:numPr>
     </w:pPr>
+  </w:style>
+  <w:style w:type="paragraph" w:styleId="Sous-titre B">
+    <w:name w:val="Sous-titre B"/>
+    <w:next w:val="Corps A"/>
+    <w:pPr>
+      <w:keepNext w:val="1"/>
+      <w:keepLines w:val="0"/>
+      <w:pageBreakBefore w:val="0"/>
+      <w:widowControl w:val="1"/>
+      <w:shd w:val="clear" w:color="auto" w:fill="auto"/>
+      <w:suppressAutoHyphens w:val="0"/>
+      <w:bidi w:val="0"/>
+      <w:spacing w:before="0" w:after="0" w:line="240" w:lineRule="auto"/>
+      <w:ind w:left="0" w:right="0" w:firstLine="0"/>
+      <w:jc w:val="left"/>
+      <w:outlineLvl w:val="9"/>
+    </w:pPr>
+    <w:rPr>
+      <w:rFonts w:ascii="Helvetica Neue" w:cs="Helvetica Neue" w:hAnsi="Helvetica Neue" w:eastAsia="Helvetica Neue"/>
+      <w:b w:val="0"/>
+      <w:bCs w:val="0"/>
+      <w:i w:val="0"/>
+      <w:iCs w:val="0"/>
+      <w:caps w:val="0"/>
+      <w:smallCaps w:val="0"/>
+      <w:strike w:val="0"/>
+      <w:dstrike w:val="0"/>
+      <w:outline w:val="0"/>
+      <w:color w:val="000000"/>
+      <w:spacing w:val="0"/>
+      <w:kern w:val="0"/>
+      <w:position w:val="0"/>
+      <w:sz w:val="40"/>
+      <w:szCs w:val="40"/>
+      <w:u w:val="none" w:color="000000"/>
+      <w:shd w:val="nil" w:color="auto" w:fill="auto"/>
+      <w:vertAlign w:val="baseline"/>
+      <w:lang w:val="fr-FR"/>
+      <w14:textOutline w14:w="12700" w14:cap="flat">
+        <w14:noFill/>
+        <w14:miter w14:lim="400000"/>
+      </w14:textOutline>
+      <w14:textFill>
+        <w14:solidFill>
+          <w14:srgbClr w14:val="000000"/>
+        </w14:solidFill>
+      </w14:textFill>
+    </w:rPr>
   </w:style>
 </w:styles>
 </file>

</xml_diff>